<commit_message>
Update Python Open AI documents
</commit_message>
<xml_diff>
--- a/Python and OpenAI.docx
+++ b/Python and OpenAI.docx
@@ -23,7 +23,7 @@
       </w:r>
     </w:p>
     <w:p>
-      <w:hyperlink r:id="rId4" w:history="1">
+      <w:hyperlink r:id="rId5" w:history="1">
         <w:r>
           <w:rPr>
             <w:rStyle w:val="Hyperlink"/>
@@ -33,7 +33,7 @@
       </w:hyperlink>
     </w:p>
     <w:p>
-      <w:hyperlink r:id="rId5" w:history="1">
+      <w:hyperlink r:id="rId6" w:history="1">
         <w:r>
           <w:rPr>
             <w:rStyle w:val="Hyperlink"/>
@@ -42,11 +42,7 @@
         </w:r>
       </w:hyperlink>
     </w:p>
-    <w:p>
-      <w:r>
-        <w:t>[small adjustment to test Github]</w:t>
-      </w:r>
-    </w:p>
+    <w:p/>
     <w:p>
       <w:pPr>
         <w:rPr>
@@ -124,7 +120,7 @@
       <w:r>
         <w:t xml:space="preserve">. Project keys provide access to a single project (preferred option). Access </w:t>
       </w:r>
-      <w:hyperlink r:id="rId6" w:history="1">
+      <w:hyperlink r:id="rId7" w:history="1">
         <w:r>
           <w:rPr>
             <w:rStyle w:val="Hyperlink"/>
@@ -142,7 +138,7 @@
       <w:r>
         <w:t xml:space="preserve">Organization IDs are found on your </w:t>
       </w:r>
-      <w:hyperlink r:id="rId7" w:history="1">
+      <w:hyperlink r:id="rId8" w:history="1">
         <w:r>
           <w:rPr>
             <w:rStyle w:val="Hyperlink"/>
@@ -153,7 +149,7 @@
       <w:r>
         <w:t xml:space="preserve"> page. Project IDs are found on your </w:t>
       </w:r>
-      <w:hyperlink r:id="rId8" w:history="1">
+      <w:hyperlink r:id="rId9" w:history="1">
         <w:r>
           <w:rPr>
             <w:rStyle w:val="Hyperlink"/>
@@ -301,7 +297,7 @@
                     <pic:cNvPicPr/>
                   </pic:nvPicPr>
                   <pic:blipFill>
-                    <a:blip r:embed="rId9"/>
+                    <a:blip r:embed="rId10"/>
                     <a:stretch>
                       <a:fillRect/>
                     </a:stretch>
@@ -450,7 +446,7 @@
                     <pic:cNvPicPr/>
                   </pic:nvPicPr>
                   <pic:blipFill>
-                    <a:blip r:embed="rId10"/>
+                    <a:blip r:embed="rId11"/>
                     <a:stretch>
                       <a:fillRect/>
                     </a:stretch>
@@ -513,7 +509,7 @@
                     <pic:cNvPicPr/>
                   </pic:nvPicPr>
                   <pic:blipFill>
-                    <a:blip r:embed="rId11"/>
+                    <a:blip r:embed="rId12"/>
                     <a:stretch>
                       <a:fillRect/>
                     </a:stretch>
@@ -628,7 +624,7 @@
           <w:noProof/>
         </w:rPr>
         <w:drawing>
-          <wp:inline distT="0" distB="0" distL="0" distR="0" wp14:anchorId="0DAA80A4" wp14:editId="0B939B72">
+          <wp:inline distT="0" distB="0" distL="0" distR="0" wp14:anchorId="0DAA80A4" wp14:editId="7A4A1E45">
             <wp:extent cx="1159933" cy="275112"/>
             <wp:effectExtent l="0" t="0" r="0" b="4445"/>
             <wp:docPr id="794440683" name="Picture 8" descr="A black text with a white background&#10;&#10;Description automatically generated"/>
@@ -643,7 +639,7 @@
                     <pic:cNvPicPr/>
                   </pic:nvPicPr>
                   <pic:blipFill>
-                    <a:blip r:embed="rId12" cstate="print">
+                    <a:blip r:embed="rId13" cstate="print">
                       <a:extLst>
                         <a:ext uri="{28A0092B-C50C-407E-A947-70E740481C1C}">
                           <a14:useLocalDpi xmlns:a14="http://schemas.microsoft.com/office/drawing/2010/main" val="0"/>
@@ -692,7 +688,7 @@
         </w:rPr>
         <w:lastRenderedPageBreak/>
         <w:drawing>
-          <wp:inline distT="0" distB="0" distL="0" distR="0" wp14:anchorId="2333786A" wp14:editId="66A964F9">
+          <wp:inline distT="0" distB="0" distL="0" distR="0" wp14:anchorId="2333786A" wp14:editId="44688F31">
             <wp:extent cx="1303655" cy="1881491"/>
             <wp:effectExtent l="0" t="0" r="4445" b="0"/>
             <wp:docPr id="1064048618" name="Picture 9" descr="A screenshot of a computer code&#10;&#10;Description automatically generated"/>
@@ -707,7 +703,7 @@
                     <pic:cNvPicPr/>
                   </pic:nvPicPr>
                   <pic:blipFill>
-                    <a:blip r:embed="rId13" cstate="print">
+                    <a:blip r:embed="rId14" cstate="print">
                       <a:extLst>
                         <a:ext uri="{28A0092B-C50C-407E-A947-70E740481C1C}">
                           <a14:useLocalDpi xmlns:a14="http://schemas.microsoft.com/office/drawing/2010/main" val="0"/>
@@ -800,7 +796,7 @@
                     <pic:cNvPicPr/>
                   </pic:nvPicPr>
                   <pic:blipFill>
-                    <a:blip r:embed="rId14">
+                    <a:blip r:embed="rId15">
                       <a:extLst>
                         <a:ext uri="{28A0092B-C50C-407E-A947-70E740481C1C}">
                           <a14:useLocalDpi xmlns:a14="http://schemas.microsoft.com/office/drawing/2010/main" val="0"/>
@@ -839,7 +835,7 @@
           <w:noProof/>
         </w:rPr>
         <w:drawing>
-          <wp:inline distT="0" distB="0" distL="0" distR="0" wp14:anchorId="22CA95F2" wp14:editId="3766326E">
+          <wp:inline distT="0" distB="0" distL="0" distR="0" wp14:anchorId="22CA95F2" wp14:editId="1E5BD78A">
             <wp:extent cx="5943600" cy="3779520"/>
             <wp:effectExtent l="0" t="0" r="0" b="5080"/>
             <wp:docPr id="2109634011" name="Picture 3" descr="A screenshot of a computer&#10;&#10;Description automatically generated"/>
@@ -854,7 +850,7 @@
                     <pic:cNvPicPr/>
                   </pic:nvPicPr>
                   <pic:blipFill>
-                    <a:blip r:embed="rId15" cstate="print">
+                    <a:blip r:embed="rId16" cstate="print">
                       <a:extLst>
                         <a:ext uri="{28A0092B-C50C-407E-A947-70E740481C1C}">
                           <a14:useLocalDpi xmlns:a14="http://schemas.microsoft.com/office/drawing/2010/main" val="0"/>
@@ -914,7 +910,7 @@
         </w:rPr>
         <w:lastRenderedPageBreak/>
         <w:drawing>
-          <wp:inline distT="0" distB="0" distL="0" distR="0" wp14:anchorId="0CB710E4" wp14:editId="60E7CB11">
+          <wp:inline distT="0" distB="0" distL="0" distR="0" wp14:anchorId="0CB710E4" wp14:editId="716081AE">
             <wp:extent cx="5943600" cy="172085"/>
             <wp:effectExtent l="0" t="0" r="0" b="5715"/>
             <wp:docPr id="712050348" name="Picture 4"/>
@@ -929,7 +925,7 @@
                     <pic:cNvPicPr/>
                   </pic:nvPicPr>
                   <pic:blipFill>
-                    <a:blip r:embed="rId16" cstate="print">
+                    <a:blip r:embed="rId17" cstate="print">
                       <a:extLst>
                         <a:ext uri="{28A0092B-C50C-407E-A947-70E740481C1C}">
                           <a14:useLocalDpi xmlns:a14="http://schemas.microsoft.com/office/drawing/2010/main" val="0"/>
@@ -1146,7 +1142,7 @@
                     <pic:cNvPicPr/>
                   </pic:nvPicPr>
                   <pic:blipFill>
-                    <a:blip r:embed="rId17"/>
+                    <a:blip r:embed="rId18"/>
                     <a:stretch>
                       <a:fillRect/>
                     </a:stretch>
@@ -1218,7 +1214,7 @@
                     <pic:cNvPicPr/>
                   </pic:nvPicPr>
                   <pic:blipFill>
-                    <a:blip r:embed="rId18">
+                    <a:blip r:embed="rId19">
                       <a:extLst>
                         <a:ext uri="{28A0092B-C50C-407E-A947-70E740481C1C}">
                           <a14:useLocalDpi xmlns:a14="http://schemas.microsoft.com/office/drawing/2010/main" val="0"/>
@@ -1355,7 +1351,7 @@
           <w:noProof/>
         </w:rPr>
         <w:drawing>
-          <wp:inline distT="0" distB="0" distL="0" distR="0" wp14:anchorId="67989EB0" wp14:editId="3DF0FB5C">
+          <wp:inline distT="0" distB="0" distL="0" distR="0" wp14:anchorId="67989EB0" wp14:editId="7AF057AD">
             <wp:extent cx="5943600" cy="605790"/>
             <wp:effectExtent l="0" t="0" r="0" b="3810"/>
             <wp:docPr id="1804601837" name="Picture 4"/>
@@ -1370,7 +1366,7 @@
                     <pic:cNvPicPr/>
                   </pic:nvPicPr>
                   <pic:blipFill>
-                    <a:blip r:embed="rId19" cstate="print">
+                    <a:blip r:embed="rId20" cstate="print">
                       <a:extLst>
                         <a:ext uri="{28A0092B-C50C-407E-A947-70E740481C1C}">
                           <a14:useLocalDpi xmlns:a14="http://schemas.microsoft.com/office/drawing/2010/main" val="0"/>
@@ -1522,7 +1518,7 @@
       <w:pPr>
         <w:spacing w:after="0"/>
       </w:pPr>
-      <w:hyperlink r:id="rId20" w:history="1">
+      <w:hyperlink r:id="rId21" w:history="1">
         <w:r>
           <w:rPr>
             <w:rStyle w:val="Hyperlink"/>
@@ -1594,7 +1590,7 @@
       <w:r>
         <w:t xml:space="preserve">2.  Download the project files from this location: </w:t>
       </w:r>
-      <w:hyperlink r:id="rId21" w:history="1">
+      <w:hyperlink r:id="rId22" w:history="1">
         <w:r>
           <w:rPr>
             <w:rStyle w:val="Hyperlink"/>
@@ -1630,7 +1626,7 @@
           <w:noProof/>
         </w:rPr>
         <w:drawing>
-          <wp:inline distT="0" distB="0" distL="0" distR="0" wp14:anchorId="7BA61E95" wp14:editId="334A216C">
+          <wp:inline distT="0" distB="0" distL="0" distR="0" wp14:anchorId="7BA61E95" wp14:editId="433FA02B">
             <wp:extent cx="4879818" cy="813303"/>
             <wp:effectExtent l="0" t="0" r="0" b="0"/>
             <wp:docPr id="501477671" name="Picture 6" descr="A close-up of a code&#10;&#10;Description automatically generated"/>
@@ -1645,7 +1641,7 @@
                     <pic:cNvPicPr/>
                   </pic:nvPicPr>
                   <pic:blipFill>
-                    <a:blip r:embed="rId22" cstate="print">
+                    <a:blip r:embed="rId23" cstate="print">
                       <a:extLst>
                         <a:ext uri="{28A0092B-C50C-407E-A947-70E740481C1C}">
                           <a14:useLocalDpi xmlns:a14="http://schemas.microsoft.com/office/drawing/2010/main" val="0"/>
@@ -1777,7 +1773,7 @@
                     <pic:cNvPicPr/>
                   </pic:nvPicPr>
                   <pic:blipFill>
-                    <a:blip r:embed="rId23">
+                    <a:blip r:embed="rId24">
                       <a:extLst>
                         <a:ext uri="{28A0092B-C50C-407E-A947-70E740481C1C}">
                           <a14:useLocalDpi xmlns:a14="http://schemas.microsoft.com/office/drawing/2010/main" val="0"/>
@@ -1877,7 +1873,7 @@
                     <pic:cNvPicPr/>
                   </pic:nvPicPr>
                   <pic:blipFill>
-                    <a:blip r:embed="rId24">
+                    <a:blip r:embed="rId25">
                       <a:extLst>
                         <a:ext uri="{28A0092B-C50C-407E-A947-70E740481C1C}">
                           <a14:useLocalDpi xmlns:a14="http://schemas.microsoft.com/office/drawing/2010/main" val="0"/>
@@ -1931,9 +1927,9 @@
           <w:noProof/>
         </w:rPr>
         <w:drawing>
-          <wp:inline distT="0" distB="0" distL="0" distR="0" wp14:anchorId="5E91275D" wp14:editId="26D422DC">
-            <wp:extent cx="1104523" cy="2184859"/>
-            <wp:effectExtent l="0" t="0" r="635" b="0"/>
+          <wp:inline distT="0" distB="0" distL="0" distR="0" wp14:anchorId="5E91275D" wp14:editId="003CF11A">
+            <wp:extent cx="779228" cy="1541392"/>
+            <wp:effectExtent l="0" t="0" r="0" b="0"/>
             <wp:docPr id="1674986453" name="Picture 9" descr="A screenshot of a cell phone&#10;&#10;Description automatically generated"/>
             <wp:cNvGraphicFramePr>
               <a:graphicFrameLocks xmlns:a="http://schemas.openxmlformats.org/drawingml/2006/main" noChangeAspect="1"/>
@@ -1946,7 +1942,7 @@
                     <pic:cNvPicPr/>
                   </pic:nvPicPr>
                   <pic:blipFill>
-                    <a:blip r:embed="rId25" cstate="print">
+                    <a:blip r:embed="rId26" cstate="print">
                       <a:extLst>
                         <a:ext uri="{28A0092B-C50C-407E-A947-70E740481C1C}">
                           <a14:useLocalDpi xmlns:a14="http://schemas.microsoft.com/office/drawing/2010/main" val="0"/>
@@ -1960,7 +1956,7 @@
                   <pic:spPr>
                     <a:xfrm>
                       <a:off x="0" y="0"/>
-                      <a:ext cx="1115545" cy="2206661"/>
+                      <a:ext cx="793359" cy="1569344"/>
                     </a:xfrm>
                     <a:prstGeom prst="rect">
                       <a:avLst/>
@@ -2003,23 +1999,13 @@
         <w:rPr>
           <w:b/>
           <w:bCs/>
-        </w:rPr>
-        <w:t>app.py</w:t>
-      </w:r>
-    </w:p>
-    <w:p>
-      <w:pPr>
-        <w:spacing w:after="0"/>
-      </w:pPr>
-      <w:r>
-        <w:rPr>
           <w:noProof/>
         </w:rPr>
         <w:drawing>
-          <wp:inline distT="0" distB="0" distL="0" distR="0" wp14:anchorId="4DE87472" wp14:editId="55CD79FE">
-            <wp:extent cx="5291897" cy="4101220"/>
-            <wp:effectExtent l="0" t="0" r="4445" b="1270"/>
-            <wp:docPr id="10" name="Picture 10" descr="A screenshot of a computer program&#10;&#10;Description automatically generated"/>
+          <wp:inline distT="0" distB="0" distL="0" distR="0" wp14:anchorId="58033086" wp14:editId="0434EC5B">
+            <wp:extent cx="5309308" cy="4945711"/>
+            <wp:effectExtent l="0" t="0" r="0" b="0"/>
+            <wp:docPr id="1861565637" name="Picture 4" descr="A screenshot of a computer program&#10;&#10;Description automatically generated"/>
             <wp:cNvGraphicFramePr>
               <a:graphicFrameLocks xmlns:a="http://schemas.openxmlformats.org/drawingml/2006/main" noChangeAspect="1"/>
             </wp:cNvGraphicFramePr>
@@ -2027,11 +2013,17 @@
               <a:graphicData uri="http://schemas.openxmlformats.org/drawingml/2006/picture">
                 <pic:pic xmlns:pic="http://schemas.openxmlformats.org/drawingml/2006/picture">
                   <pic:nvPicPr>
-                    <pic:cNvPr id="10" name="Picture 10" descr="A screenshot of a computer program&#10;&#10;Description automatically generated"/>
+                    <pic:cNvPr id="1861565637" name="Picture 4" descr="A screenshot of a computer program&#10;&#10;Description automatically generated"/>
                     <pic:cNvPicPr/>
                   </pic:nvPicPr>
                   <pic:blipFill>
-                    <a:blip r:embed="rId26"/>
+                    <a:blip r:embed="rId27">
+                      <a:extLst>
+                        <a:ext uri="{28A0092B-C50C-407E-A947-70E740481C1C}">
+                          <a14:useLocalDpi xmlns:a14="http://schemas.microsoft.com/office/drawing/2010/main" val="0"/>
+                        </a:ext>
+                      </a:extLst>
+                    </a:blip>
                     <a:stretch>
                       <a:fillRect/>
                     </a:stretch>
@@ -2039,7 +2031,7 @@
                   <pic:spPr>
                     <a:xfrm>
                       <a:off x="0" y="0"/>
-                      <a:ext cx="5372156" cy="4163421"/>
+                      <a:ext cx="5351752" cy="4985249"/>
                     </a:xfrm>
                     <a:prstGeom prst="rect">
                       <a:avLst/>
@@ -2062,10 +2054,10 @@
         </w:rPr>
         <w:lastRenderedPageBreak/>
         <w:drawing>
-          <wp:inline distT="0" distB="0" distL="0" distR="0" wp14:anchorId="59CC4B5D" wp14:editId="3EFFCCCF">
-            <wp:extent cx="5943600" cy="5020945"/>
-            <wp:effectExtent l="0" t="0" r="0" b="8255"/>
-            <wp:docPr id="11" name="Picture 11" descr="A screenshot of a computer program&#10;&#10;Description automatically generated"/>
+          <wp:inline distT="0" distB="0" distL="0" distR="0" wp14:anchorId="239BA008" wp14:editId="5A9A3AA3">
+            <wp:extent cx="5943600" cy="6630035"/>
+            <wp:effectExtent l="0" t="0" r="0" b="0"/>
+            <wp:docPr id="1726133522" name="Picture 5" descr="A screenshot of a computer code&#10;&#10;Description automatically generated"/>
             <wp:cNvGraphicFramePr>
               <a:graphicFrameLocks xmlns:a="http://schemas.openxmlformats.org/drawingml/2006/main" noChangeAspect="1"/>
             </wp:cNvGraphicFramePr>
@@ -2073,11 +2065,17 @@
               <a:graphicData uri="http://schemas.openxmlformats.org/drawingml/2006/picture">
                 <pic:pic xmlns:pic="http://schemas.openxmlformats.org/drawingml/2006/picture">
                   <pic:nvPicPr>
-                    <pic:cNvPr id="11" name="Picture 11" descr="A screenshot of a computer program&#10;&#10;Description automatically generated"/>
+                    <pic:cNvPr id="1726133522" name="Picture 5" descr="A screenshot of a computer code&#10;&#10;Description automatically generated"/>
                     <pic:cNvPicPr/>
                   </pic:nvPicPr>
                   <pic:blipFill>
-                    <a:blip r:embed="rId27"/>
+                    <a:blip r:embed="rId28">
+                      <a:extLst>
+                        <a:ext uri="{28A0092B-C50C-407E-A947-70E740481C1C}">
+                          <a14:useLocalDpi xmlns:a14="http://schemas.microsoft.com/office/drawing/2010/main" val="0"/>
+                        </a:ext>
+                      </a:extLst>
+                    </a:blip>
                     <a:stretch>
                       <a:fillRect/>
                     </a:stretch>
@@ -2085,7 +2083,7 @@
                   <pic:spPr>
                     <a:xfrm>
                       <a:off x="0" y="0"/>
-                      <a:ext cx="5943600" cy="5020945"/>
+                      <a:ext cx="5943600" cy="6630035"/>
                     </a:xfrm>
                     <a:prstGeom prst="rect">
                       <a:avLst/>
@@ -2107,15 +2105,2111 @@
       <w:pPr>
         <w:spacing w:after="0"/>
       </w:pPr>
+    </w:p>
+    <w:p>
+      <w:pPr>
+        <w:spacing w:after="0"/>
+      </w:pPr>
+    </w:p>
+    <w:p>
+      <w:pPr>
+        <w:spacing w:after="0"/>
+      </w:pPr>
+    </w:p>
+    <w:p>
+      <w:pPr>
+        <w:spacing w:after="0"/>
+        <w:rPr>
+          <w:b/>
+          <w:bCs/>
+        </w:rPr>
+      </w:pPr>
+      <w:r>
+        <w:rPr>
+          <w:b/>
+          <w:bCs/>
+        </w:rPr>
+        <w:t>Here is copyable text</w:t>
+      </w:r>
+      <w:r>
+        <w:rPr>
+          <w:b/>
+          <w:bCs/>
+        </w:rPr>
+        <w:t xml:space="preserve"> for app.py</w:t>
+      </w:r>
+      <w:r>
+        <w:rPr>
+          <w:b/>
+          <w:bCs/>
+        </w:rPr>
+        <w:t>:</w:t>
+      </w:r>
+    </w:p>
+    <w:p>
+      <w:pPr>
+        <w:spacing w:after="0"/>
+      </w:pPr>
+    </w:p>
+    <w:p>
+      <w:pPr>
+        <w:spacing w:after="0"/>
+      </w:pPr>
+      <w:r>
+        <w:t>import argparse</w:t>
+      </w:r>
+    </w:p>
+    <w:p>
+      <w:pPr>
+        <w:spacing w:after="0"/>
+      </w:pPr>
+      <w:r>
+        <w:t>import os</w:t>
+      </w:r>
+    </w:p>
+    <w:p>
+      <w:pPr>
+        <w:spacing w:after="0"/>
+      </w:pPr>
+      <w:r>
+        <w:lastRenderedPageBreak/>
+        <w:t>import tomllib</w:t>
+      </w:r>
+    </w:p>
+    <w:p>
+      <w:pPr>
+        <w:spacing w:after="0"/>
+      </w:pPr>
+      <w:r>
+        <w:t>from pathlib import Path</w:t>
+      </w:r>
+    </w:p>
+    <w:p>
+      <w:pPr>
+        <w:spacing w:after="0"/>
+      </w:pPr>
+    </w:p>
+    <w:p>
+      <w:pPr>
+        <w:spacing w:after="0"/>
+      </w:pPr>
+      <w:r>
+        <w:t>from openai import OpenAI</w:t>
+      </w:r>
+    </w:p>
+    <w:p>
+      <w:pPr>
+        <w:spacing w:after="0"/>
+      </w:pPr>
+    </w:p>
+    <w:p>
+      <w:pPr>
+        <w:spacing w:after="0"/>
+      </w:pPr>
+      <w:r>
+        <w:t>__all__ = ["get_chat_completion"]</w:t>
+      </w:r>
+    </w:p>
+    <w:p>
+      <w:pPr>
+        <w:spacing w:after="0"/>
+      </w:pPr>
+    </w:p>
+    <w:p>
+      <w:pPr>
+        <w:spacing w:after="0"/>
+      </w:pPr>
+      <w:r>
+        <w:t># Authenticate</w:t>
+      </w:r>
+    </w:p>
+    <w:p>
+      <w:pPr>
+        <w:spacing w:after="0"/>
+      </w:pPr>
+      <w:r>
+        <w:t>client = OpenAI(api_key=os.getenv("OPENAI_API_KEY"))</w:t>
+      </w:r>
+    </w:p>
+    <w:p>
+      <w:pPr>
+        <w:spacing w:after="0"/>
+      </w:pPr>
+    </w:p>
+    <w:p>
+      <w:pPr>
+        <w:spacing w:after="0"/>
+      </w:pPr>
+      <w:r>
+        <w:t># Load settings file</w:t>
+      </w:r>
+    </w:p>
+    <w:p>
+      <w:pPr>
+        <w:spacing w:after="0"/>
+      </w:pPr>
+      <w:r>
+        <w:t>settings_path = Path("settings.toml")</w:t>
+      </w:r>
+    </w:p>
+    <w:p>
+      <w:pPr>
+        <w:spacing w:after="0"/>
+      </w:pPr>
+      <w:r>
+        <w:t>with settings_path.open("rb") as settings_file:</w:t>
+      </w:r>
+    </w:p>
+    <w:p>
+      <w:pPr>
+        <w:spacing w:after="0"/>
+      </w:pPr>
+      <w:r>
+        <w:t xml:space="preserve">    SETTINGS = tomllib.load(settings_file)</w:t>
+      </w:r>
+    </w:p>
+    <w:p>
+      <w:pPr>
+        <w:spacing w:after="0"/>
+      </w:pPr>
+    </w:p>
+    <w:p>
+      <w:pPr>
+        <w:spacing w:after="0"/>
+      </w:pPr>
+    </w:p>
+    <w:p>
+      <w:pPr>
+        <w:spacing w:after="0"/>
+      </w:pPr>
+      <w:r>
+        <w:t>def parse_args() -&gt; argparse.Namespace:</w:t>
+      </w:r>
+    </w:p>
+    <w:p>
+      <w:pPr>
+        <w:spacing w:after="0"/>
+      </w:pPr>
+      <w:r>
+        <w:t xml:space="preserve">    """Parse command-line input."""</w:t>
+      </w:r>
+    </w:p>
+    <w:p>
+      <w:pPr>
+        <w:spacing w:after="0"/>
+      </w:pPr>
+      <w:r>
+        <w:t xml:space="preserve">    parser = argparse.ArgumentParser()</w:t>
+      </w:r>
+    </w:p>
+    <w:p>
+      <w:pPr>
+        <w:spacing w:after="0"/>
+      </w:pPr>
+      <w:r>
+        <w:t xml:space="preserve">    parser.add_argument("file_path", type=Path, help="Path to the input file")</w:t>
+      </w:r>
+    </w:p>
+    <w:p>
+      <w:pPr>
+        <w:spacing w:after="0"/>
+      </w:pPr>
+      <w:r>
+        <w:t xml:space="preserve">    return parser.parse_args()</w:t>
+      </w:r>
+    </w:p>
+    <w:p>
+      <w:pPr>
+        <w:spacing w:after="0"/>
+      </w:pPr>
+    </w:p>
+    <w:p>
+      <w:pPr>
+        <w:spacing w:after="0"/>
+      </w:pPr>
+    </w:p>
+    <w:p>
+      <w:pPr>
+        <w:spacing w:after="0"/>
+      </w:pPr>
+      <w:r>
+        <w:t>def main(args: argparse.Namespace) -&gt; None:</w:t>
+      </w:r>
+    </w:p>
+    <w:p>
+      <w:pPr>
+        <w:spacing w:after="0"/>
+      </w:pPr>
+      <w:r>
+        <w:t xml:space="preserve">    file_content = args.file_path.read_text("utf-8")</w:t>
+      </w:r>
+    </w:p>
+    <w:p>
+      <w:pPr>
+        <w:spacing w:after="0"/>
+      </w:pPr>
+      <w:r>
+        <w:t xml:space="preserve">    print(get_chat_completion(file_content))</w:t>
+      </w:r>
+    </w:p>
+    <w:p>
+      <w:pPr>
+        <w:spacing w:after="0"/>
+      </w:pPr>
+    </w:p>
+    <w:p>
+      <w:pPr>
+        <w:spacing w:after="0"/>
+      </w:pPr>
+    </w:p>
+    <w:p>
+      <w:pPr>
+        <w:spacing w:after="0"/>
+      </w:pPr>
+      <w:r>
+        <w:t>def get_chat_completion(content: str) -&gt; str:</w:t>
+      </w:r>
+    </w:p>
+    <w:p>
+      <w:pPr>
+        <w:spacing w:after="0"/>
+      </w:pPr>
+      <w:r>
+        <w:t xml:space="preserve">    """Send a request to the /chat/completions endpoint."""</w:t>
+      </w:r>
+    </w:p>
+    <w:p>
+      <w:pPr>
+        <w:spacing w:after="0"/>
+      </w:pPr>
+      <w:r>
+        <w:t xml:space="preserve">    response = client.chat.completions.create(</w:t>
+      </w:r>
+    </w:p>
+    <w:p>
+      <w:pPr>
+        <w:spacing w:after="0"/>
+      </w:pPr>
+      <w:r>
+        <w:t xml:space="preserve">        model=SETTINGS["general"]["model"],</w:t>
+      </w:r>
+    </w:p>
+    <w:p>
+      <w:pPr>
+        <w:spacing w:after="0"/>
+      </w:pPr>
+      <w:r>
+        <w:t xml:space="preserve">        messages=_assemble_chat_messages(content),</w:t>
+      </w:r>
+    </w:p>
+    <w:p>
+      <w:pPr>
+        <w:spacing w:after="0"/>
+      </w:pPr>
+      <w:r>
+        <w:t xml:space="preserve">        temperature=SETTINGS["general"]["temperature"],</w:t>
+      </w:r>
+    </w:p>
+    <w:p>
+      <w:pPr>
+        <w:spacing w:after="0"/>
+      </w:pPr>
+      <w:r>
+        <w:t xml:space="preserve">        seed=12345,  # Doesn't do anything for older models</w:t>
+      </w:r>
+    </w:p>
+    <w:p>
+      <w:pPr>
+        <w:spacing w:after="0"/>
+      </w:pPr>
+      <w:r>
+        <w:t xml:space="preserve">    )</w:t>
+      </w:r>
+    </w:p>
+    <w:p>
+      <w:pPr>
+        <w:spacing w:after="0"/>
+      </w:pPr>
+      <w:r>
+        <w:t xml:space="preserve">    return response.choices[0].message.content</w:t>
+      </w:r>
+    </w:p>
+    <w:p>
+      <w:pPr>
+        <w:spacing w:after="0"/>
+      </w:pPr>
+    </w:p>
+    <w:p>
+      <w:pPr>
+        <w:spacing w:after="0"/>
+      </w:pPr>
+    </w:p>
+    <w:p>
+      <w:pPr>
+        <w:spacing w:after="0"/>
+      </w:pPr>
+      <w:r>
+        <w:t>def _assemble_chat_messages(content: str) -&gt; list[dict]:</w:t>
+      </w:r>
+    </w:p>
+    <w:p>
+      <w:pPr>
+        <w:spacing w:after="0"/>
+      </w:pPr>
+      <w:r>
+        <w:t xml:space="preserve">    """Combine all messages into a well-formatted list of dicts."""</w:t>
+      </w:r>
+    </w:p>
+    <w:p>
+      <w:pPr>
+        <w:spacing w:after="0"/>
+      </w:pPr>
+      <w:r>
+        <w:t xml:space="preserve">    messages = [</w:t>
+      </w:r>
+    </w:p>
+    <w:p>
+      <w:pPr>
+        <w:spacing w:after="0"/>
+      </w:pPr>
+      <w:r>
+        <w:t xml:space="preserve">        {"role": "system", "content": SETTINGS["prompts"]["role_prompt"]},</w:t>
+      </w:r>
+    </w:p>
+    <w:p>
+      <w:pPr>
+        <w:spacing w:after="0"/>
+      </w:pPr>
+      <w:r>
+        <w:t xml:space="preserve">        {"role": "user", "content": SETTINGS["prompts"]["negative_example"]},</w:t>
+      </w:r>
+    </w:p>
+    <w:p>
+      <w:pPr>
+        <w:spacing w:after="0"/>
+      </w:pPr>
+      <w:r>
+        <w:lastRenderedPageBreak/>
+        <w:t xml:space="preserve">        {</w:t>
+      </w:r>
+    </w:p>
+    <w:p>
+      <w:pPr>
+        <w:spacing w:after="0"/>
+      </w:pPr>
+      <w:r>
+        <w:t xml:space="preserve">            "role": "system",</w:t>
+      </w:r>
+    </w:p>
+    <w:p>
+      <w:pPr>
+        <w:spacing w:after="0"/>
+      </w:pPr>
+      <w:r>
+        <w:t xml:space="preserve">            "content": SETTINGS["prompts"]["negative_reasoning"],</w:t>
+      </w:r>
+    </w:p>
+    <w:p>
+      <w:pPr>
+        <w:spacing w:after="0"/>
+      </w:pPr>
+      <w:r>
+        <w:t xml:space="preserve">        },</w:t>
+      </w:r>
+    </w:p>
+    <w:p>
+      <w:pPr>
+        <w:spacing w:after="0"/>
+      </w:pPr>
+      <w:r>
+        <w:t xml:space="preserve">        {</w:t>
+      </w:r>
+    </w:p>
+    <w:p>
+      <w:pPr>
+        <w:spacing w:after="0"/>
+      </w:pPr>
+      <w:r>
+        <w:t xml:space="preserve">            "role": "assistant",</w:t>
+      </w:r>
+    </w:p>
+    <w:p>
+      <w:pPr>
+        <w:spacing w:after="0"/>
+      </w:pPr>
+      <w:r>
+        <w:t xml:space="preserve">            "content": SETTINGS["prompts"]["negative_output"],</w:t>
+      </w:r>
+    </w:p>
+    <w:p>
+      <w:pPr>
+        <w:spacing w:after="0"/>
+      </w:pPr>
+      <w:r>
+        <w:t xml:space="preserve">        },</w:t>
+      </w:r>
+    </w:p>
+    <w:p>
+      <w:pPr>
+        <w:spacing w:after="0"/>
+      </w:pPr>
+      <w:r>
+        <w:t xml:space="preserve">        {"role": "user", "content": SETTINGS["prompts"]["positive_example"]},</w:t>
+      </w:r>
+    </w:p>
+    <w:p>
+      <w:pPr>
+        <w:spacing w:after="0"/>
+      </w:pPr>
+      <w:r>
+        <w:t xml:space="preserve">        {</w:t>
+      </w:r>
+    </w:p>
+    <w:p>
+      <w:pPr>
+        <w:spacing w:after="0"/>
+      </w:pPr>
+      <w:r>
+        <w:t xml:space="preserve">            "role": "system",</w:t>
+      </w:r>
+    </w:p>
+    <w:p>
+      <w:pPr>
+        <w:spacing w:after="0"/>
+      </w:pPr>
+      <w:r>
+        <w:t xml:space="preserve">            "content": SETTINGS["prompts"]["positive_reasoning"],</w:t>
+      </w:r>
+    </w:p>
+    <w:p>
+      <w:pPr>
+        <w:spacing w:after="0"/>
+      </w:pPr>
+      <w:r>
+        <w:t xml:space="preserve">        },</w:t>
+      </w:r>
+    </w:p>
+    <w:p>
+      <w:pPr>
+        <w:spacing w:after="0"/>
+      </w:pPr>
+      <w:r>
+        <w:t xml:space="preserve">        {</w:t>
+      </w:r>
+    </w:p>
+    <w:p>
+      <w:pPr>
+        <w:spacing w:after="0"/>
+      </w:pPr>
+      <w:r>
+        <w:t xml:space="preserve">            "role": "assistant",</w:t>
+      </w:r>
+    </w:p>
+    <w:p>
+      <w:pPr>
+        <w:spacing w:after="0"/>
+      </w:pPr>
+      <w:r>
+        <w:t xml:space="preserve">            "content": SETTINGS["prompts"]["positive_output"],</w:t>
+      </w:r>
+    </w:p>
+    <w:p>
+      <w:pPr>
+        <w:spacing w:after="0"/>
+      </w:pPr>
+      <w:r>
+        <w:t xml:space="preserve">        },</w:t>
+      </w:r>
+    </w:p>
+    <w:p>
+      <w:pPr>
+        <w:spacing w:after="0"/>
+      </w:pPr>
+      <w:r>
+        <w:t xml:space="preserve">        {"role": "user", "content": f"&gt;&gt;&gt;&gt;&gt;\n{content}\n&lt;&lt;&lt;&lt;&lt;"},</w:t>
+      </w:r>
+    </w:p>
+    <w:p>
+      <w:pPr>
+        <w:spacing w:after="0"/>
+      </w:pPr>
+      <w:r>
+        <w:t xml:space="preserve">        {"role": "user", "content": SETTINGS["prompts"]["instruction_prompt"]},</w:t>
+      </w:r>
+    </w:p>
+    <w:p>
+      <w:pPr>
+        <w:spacing w:after="0"/>
+      </w:pPr>
+      <w:r>
+        <w:t xml:space="preserve">    ]</w:t>
+      </w:r>
+    </w:p>
+    <w:p>
+      <w:pPr>
+        <w:spacing w:after="0"/>
+      </w:pPr>
+      <w:r>
+        <w:t xml:space="preserve">    return messages</w:t>
+      </w:r>
+    </w:p>
+    <w:p>
+      <w:pPr>
+        <w:spacing w:after="0"/>
+      </w:pPr>
+    </w:p>
+    <w:p>
+      <w:pPr>
+        <w:spacing w:after="0"/>
+      </w:pPr>
+    </w:p>
+    <w:p>
+      <w:pPr>
+        <w:spacing w:after="0"/>
+      </w:pPr>
+      <w:r>
+        <w:t>if __name__ == "__main__":</w:t>
+      </w:r>
+    </w:p>
+    <w:p>
+      <w:pPr>
+        <w:spacing w:after="0"/>
+      </w:pPr>
+      <w:r>
+        <w:t xml:space="preserve">    main(parse_args())</w:t>
+      </w:r>
+    </w:p>
+    <w:p>
+      <w:pPr>
+        <w:spacing w:after="0"/>
+      </w:pPr>
+    </w:p>
+    <w:p>
+      <w:pPr>
+        <w:spacing w:after="0"/>
+      </w:pPr>
+    </w:p>
+    <w:p>
+      <w:pPr>
+        <w:spacing w:after="0"/>
+        <w:rPr>
+          <w:b/>
+          <w:bCs/>
+        </w:rPr>
+      </w:pPr>
+      <w:r>
+        <w:rPr>
+          <w:b/>
+          <w:bCs/>
+        </w:rPr>
+        <w:t>The settings.toml file that this script relies</w:t>
+      </w:r>
+      <w:r>
+        <w:rPr>
+          <w:b/>
+          <w:bCs/>
+        </w:rPr>
+        <w:t xml:space="preserve"> on</w:t>
+      </w:r>
+      <w:r>
+        <w:rPr>
+          <w:b/>
+          <w:bCs/>
+        </w:rPr>
+        <w:t xml:space="preserve"> has the following contents:</w:t>
+      </w:r>
+    </w:p>
+    <w:p>
+      <w:pPr>
+        <w:spacing w:after="0"/>
+      </w:pPr>
+    </w:p>
+    <w:p>
+      <w:pPr>
+        <w:spacing w:after="0"/>
+      </w:pPr>
+      <w:r>
+        <w:t>[general]</w:t>
+      </w:r>
+    </w:p>
+    <w:p>
+      <w:pPr>
+        <w:spacing w:after="0"/>
+      </w:pPr>
+      <w:r>
+        <w:t>chat_models = ["gpt-3.5-turbo", "gpt-4"]</w:t>
+      </w:r>
+    </w:p>
+    <w:p>
+      <w:pPr>
+        <w:spacing w:after="0"/>
+      </w:pPr>
+      <w:r>
+        <w:t>model = "gpt-3.5-turbo"</w:t>
+      </w:r>
+    </w:p>
+    <w:p>
+      <w:pPr>
+        <w:spacing w:after="0"/>
+      </w:pPr>
+      <w:r>
+        <w:t>temperature = 0</w:t>
+      </w:r>
+    </w:p>
+    <w:p>
+      <w:pPr>
+        <w:spacing w:after="0"/>
+      </w:pPr>
+    </w:p>
+    <w:p>
+      <w:pPr>
+        <w:spacing w:after="0"/>
+      </w:pPr>
+      <w:r>
+        <w:t>[prompts]</w:t>
+      </w:r>
+    </w:p>
+    <w:p>
+      <w:pPr>
+        <w:spacing w:after="0"/>
+      </w:pPr>
+      <w:r>
+        <w:t>instruction_prompt = """</w:t>
+      </w:r>
+    </w:p>
+    <w:p>
+      <w:pPr>
+        <w:spacing w:after="0"/>
+      </w:pPr>
+      <w:r>
+        <w:t>Remove personally identifiable information, only show the date,</w:t>
+      </w:r>
+    </w:p>
+    <w:p>
+      <w:pPr>
+        <w:spacing w:after="0"/>
+      </w:pPr>
+      <w:r>
+        <w:t>and replace all swear words with "</w:t>
+      </w:r>
+      <w:r>
+        <w:rPr>
+          <w:rFonts w:ascii="Segoe UI Emoji" w:hAnsi="Segoe UI Emoji" w:cs="Segoe UI Emoji"/>
+        </w:rPr>
+        <w:t>😤</w:t>
+      </w:r>
+      <w:r>
+        <w:t>"</w:t>
+      </w:r>
+    </w:p>
+    <w:p>
+      <w:pPr>
+        <w:spacing w:after="0"/>
+      </w:pPr>
+      <w:r>
+        <w:t>"""</w:t>
+      </w:r>
+    </w:p>
+    <w:p>
+      <w:pPr>
+        <w:spacing w:after="0"/>
+      </w:pPr>
+      <w:r>
+        <w:t>role_prompt = """</w:t>
+      </w:r>
+    </w:p>
+    <w:p>
+      <w:pPr>
+        <w:spacing w:after="0"/>
+      </w:pPr>
+      <w:r>
+        <w:t>"""</w:t>
+      </w:r>
+    </w:p>
+    <w:p>
+      <w:pPr>
+        <w:spacing w:after="0"/>
+      </w:pPr>
+      <w:r>
+        <w:t>positive_example = """</w:t>
+      </w:r>
+    </w:p>
+    <w:p>
+      <w:pPr>
+        <w:spacing w:after="0"/>
+      </w:pPr>
+      <w:r>
+        <w:t>"""</w:t>
+      </w:r>
+    </w:p>
+    <w:p>
+      <w:pPr>
+        <w:spacing w:after="0"/>
+      </w:pPr>
+      <w:r>
+        <w:t>positive_reasoning = """</w:t>
+      </w:r>
+    </w:p>
+    <w:p>
+      <w:pPr>
+        <w:spacing w:after="0"/>
+      </w:pPr>
+      <w:r>
+        <w:lastRenderedPageBreak/>
+        <w:t>"""</w:t>
+      </w:r>
+    </w:p>
+    <w:p>
+      <w:pPr>
+        <w:spacing w:after="0"/>
+      </w:pPr>
+      <w:r>
+        <w:t>positive_output = """</w:t>
+      </w:r>
+    </w:p>
+    <w:p>
+      <w:pPr>
+        <w:spacing w:after="0"/>
+      </w:pPr>
+      <w:r>
+        <w:t>"""</w:t>
+      </w:r>
+    </w:p>
+    <w:p>
+      <w:pPr>
+        <w:spacing w:after="0"/>
+      </w:pPr>
+      <w:r>
+        <w:t>negative_example = """</w:t>
+      </w:r>
+    </w:p>
+    <w:p>
+      <w:pPr>
+        <w:spacing w:after="0"/>
+      </w:pPr>
+      <w:r>
+        <w:t>"""</w:t>
+      </w:r>
+    </w:p>
+    <w:p>
+      <w:pPr>
+        <w:spacing w:after="0"/>
+      </w:pPr>
+      <w:r>
+        <w:t>negative_reasoning = """</w:t>
+      </w:r>
+    </w:p>
+    <w:p>
+      <w:pPr>
+        <w:spacing w:after="0"/>
+      </w:pPr>
+      <w:r>
+        <w:t>"""</w:t>
+      </w:r>
+    </w:p>
+    <w:p>
+      <w:pPr>
+        <w:spacing w:after="0"/>
+      </w:pPr>
+      <w:r>
+        <w:t>negative_output = """</w:t>
+      </w:r>
+    </w:p>
+    <w:p>
+      <w:pPr>
+        <w:spacing w:after="0"/>
+      </w:pPr>
+      <w:r>
+        <w:t>"""</w:t>
+      </w:r>
+    </w:p>
+    <w:p>
+      <w:pPr>
+        <w:spacing w:after="0"/>
+      </w:pPr>
+    </w:p>
+    <w:p>
+      <w:pPr>
+        <w:spacing w:after="0"/>
+      </w:pPr>
+    </w:p>
+    <w:p>
+      <w:pPr>
+        <w:spacing w:after="0"/>
+        <w:rPr>
+          <w:b/>
+          <w:bCs/>
+        </w:rPr>
+      </w:pPr>
+      <w:r>
+        <w:rPr>
+          <w:b/>
+          <w:bCs/>
+        </w:rPr>
+        <w:t>The chats.txt file contents are the following messages:</w:t>
+      </w:r>
+    </w:p>
+    <w:p>
+      <w:pPr>
+        <w:spacing w:after="0"/>
+      </w:pPr>
+    </w:p>
+    <w:p>
+      <w:pPr>
+        <w:spacing w:after="0"/>
+      </w:pPr>
+      <w:r>
+        <w:t>[support_tom] 2023-07-24T10:02:23+00:00 : What can I help you with?</w:t>
+      </w:r>
+    </w:p>
+    <w:p>
+      <w:pPr>
+        <w:spacing w:after="0"/>
+      </w:pPr>
+      <w:r>
+        <w:t>[johndoe] 2023-07-24T10:03:15+00:00 : I CAN'T CONNECT TO MY BLASTED ACCOUNT</w:t>
+      </w:r>
+    </w:p>
+    <w:p>
+      <w:pPr>
+        <w:spacing w:after="0"/>
+      </w:pPr>
+      <w:r>
+        <w:t>[support_tom] 2023-07-24T10:03:30+00:00 : Are you sure it's not your caps lock?</w:t>
+      </w:r>
+    </w:p>
+    <w:p>
+      <w:pPr>
+        <w:spacing w:after="0"/>
+      </w:pPr>
+      <w:r>
+        <w:t>[johndoe] 2023-07-24T10:04:03+00:00 : Blast! You're right!</w:t>
+      </w:r>
+    </w:p>
+    <w:p>
+      <w:pPr>
+        <w:spacing w:after="0"/>
+      </w:pPr>
+    </w:p>
+    <w:p>
+      <w:pPr>
+        <w:spacing w:after="0"/>
+      </w:pPr>
+      <w:r>
+        <w:t>[support_amy] 2023-06-15T14:45:35+00:00 : Hello! How can I assist you today?</w:t>
+      </w:r>
+    </w:p>
+    <w:p>
+      <w:pPr>
+        <w:spacing w:after="0"/>
+      </w:pPr>
+      <w:r>
+        <w:t>[greg_stone] 2023-06-15T14:46:20+00:00 : I can't seem to find the download link for my purchased software.</w:t>
+      </w:r>
+    </w:p>
+    <w:p>
+      <w:pPr>
+        <w:spacing w:after="0"/>
+      </w:pPr>
+      <w:r>
+        <w:t>[support_amy] 2023-06-15T14:47:01+00:00 : No problem, Greg. Let me find that for you. Can you please provide your order number?</w:t>
+      </w:r>
+    </w:p>
+    <w:p>
+      <w:pPr>
+        <w:spacing w:after="0"/>
+      </w:pPr>
+      <w:r>
+        <w:t>[greg_stone] 2023-06-15T14:47:38+00:00 : It's 1245789. Thanks for helping me out!</w:t>
+      </w:r>
+    </w:p>
+    <w:p>
+      <w:pPr>
+        <w:spacing w:after="0"/>
+      </w:pPr>
+    </w:p>
+    <w:p>
+      <w:pPr>
+        <w:spacing w:after="0"/>
+      </w:pPr>
+      <w:r>
+        <w:t>[support_louis] 2023-05-05T09:22:12+00:00 : Hi, how can I help you today?</w:t>
+      </w:r>
+    </w:p>
+    <w:p>
+      <w:pPr>
+        <w:spacing w:after="0"/>
+      </w:pPr>
+      <w:r>
+        <w:t>[karen_w] 2023-05-05T09:23:47+00:00 : MY BLASTED ORDER STILL HASN'T ARRIVED AND IT'S BEEN A WEEK!!!</w:t>
+      </w:r>
+    </w:p>
+    <w:p>
+      <w:pPr>
+        <w:spacing w:after="0"/>
+      </w:pPr>
+      <w:r>
+        <w:t>[support_louis] 2023-05-05T09:24:15+00:00 : I'm sorry to hear that, Karen. Let's look into this issue.</w:t>
+      </w:r>
+    </w:p>
+    <w:p>
+      <w:pPr>
+        <w:spacing w:after="0"/>
+      </w:pPr>
+      <w:r>
+        <w:t>[support_louis] 2023-05-05T09:25:35+00:00: Can you please provide your order number so I can check the status for you?</w:t>
+      </w:r>
+    </w:p>
+    <w:p>
+      <w:pPr>
+        <w:spacing w:after="0"/>
+      </w:pPr>
+      <w:r>
+        <w:t>[karen_w] 2023-05-05T09:26:12+00:00: Fine, it's 9876543.</w:t>
+      </w:r>
+    </w:p>
+    <w:p>
+      <w:pPr>
+        <w:spacing w:after="0"/>
+      </w:pPr>
+      <w:r>
+        <w:t>[support_louis] 2023-05-05T09:26:45+00:00: Thank you, Karen. I see there was a delay in shipping. Your order will arrive within the next 2 days.</w:t>
+      </w:r>
+    </w:p>
+    <w:p>
+      <w:pPr>
+        <w:spacing w:after="0"/>
+      </w:pPr>
+    </w:p>
+    <w:p>
+      <w:pPr>
+        <w:spacing w:after="0"/>
+      </w:pPr>
+      <w:r>
+        <w:t>[support_jenny] 2023-06-18T17:35:28+00:00: Hello! How can I help you today?</w:t>
+      </w:r>
+    </w:p>
+    <w:p>
+      <w:pPr>
+        <w:spacing w:after="0"/>
+      </w:pPr>
+      <w:r>
+        <w:t>[alex_harper] 2023-06-18T17:36:05+00:00: I accidentally placed an order twice, can you help me cancel one?</w:t>
+      </w:r>
+    </w:p>
+    <w:p>
+      <w:pPr>
+        <w:spacing w:after="0"/>
+      </w:pPr>
+      <w:r>
+        <w:t>[support_jenny] 2023-06-18T17:36:25+00:00: Sure, Alex. Can you give me the order number you'd like to cancel?</w:t>
+      </w:r>
+    </w:p>
+    <w:p>
+      <w:pPr>
+        <w:spacing w:after="0"/>
+      </w:pPr>
+      <w:r>
+        <w:t>[alex_harper] 2023-06-18T17:36:55+00:00: Yes, it's 1122334. Thank you!</w:t>
+      </w:r>
+    </w:p>
+    <w:p>
+      <w:pPr>
+        <w:spacing w:after="0"/>
+      </w:pPr>
+      <w:r>
+        <w:t>[support_jenny] 2023-06-18T17:37:32+00:00: I've successfully canceled order number 1122334. You will receive a confirmation email shortly.</w:t>
+      </w:r>
+    </w:p>
+    <w:p>
+      <w:pPr>
+        <w:spacing w:after="0"/>
+      </w:pPr>
+    </w:p>
+    <w:p>
+      <w:pPr>
+        <w:spacing w:after="0"/>
+      </w:pPr>
+      <w:r>
+        <w:lastRenderedPageBreak/>
+        <w:t>[support_ben] 2023-06-29T11:51:45+00:00: Good morning, what can I assist you with today?</w:t>
+      </w:r>
+    </w:p>
+    <w:p>
+      <w:pPr>
+        <w:spacing w:after="0"/>
+      </w:pPr>
+      <w:r>
+        <w:t>[lisa_beck] 2023-06-29T11:52:20+00:00: Hi there, I received a damaged item in my order. Can you help me return it?</w:t>
+      </w:r>
+    </w:p>
+    <w:p>
+      <w:pPr>
+        <w:spacing w:after="0"/>
+      </w:pPr>
+      <w:r>
+        <w:t>[support_ben] 2023-06-29T11:52:45+00:00: I'm sorry to hear that, Lisa. Can you provide your order number and specify the damaged item?</w:t>
+      </w:r>
+    </w:p>
+    <w:p>
+      <w:pPr>
+        <w:spacing w:after="0"/>
+      </w:pPr>
+      <w:r>
+        <w:t>[lisa_beck] 2023-06-29T11:53:22+00:00: Sure, order number is 5566778 and the damaged item is a coffee mug.</w:t>
+      </w:r>
+    </w:p>
+    <w:p>
+      <w:pPr>
+        <w:spacing w:after="0"/>
+      </w:pPr>
+    </w:p>
+    <w:p>
+      <w:pPr>
+        <w:spacing w:after="0"/>
+      </w:pPr>
+      <w:r>
+        <w:t>[support_rachel] 2023-05-04T08:16:37+00:00: How can I help you today?</w:t>
+      </w:r>
+    </w:p>
+    <w:p>
+      <w:pPr>
+        <w:spacing w:after="0"/>
+      </w:pPr>
+      <w:r>
+        <w:t>[mike_t] 2023-05-04T08:17:15+00:00: My coupon code isn't working at checkout. Can you help?</w:t>
+      </w:r>
+    </w:p>
+    <w:p>
+      <w:pPr>
+        <w:spacing w:after="0"/>
+      </w:pPr>
+      <w:r>
+        <w:t>[support_rachel] 2023-05-04T08:17:38+00:00: Of course, Mike. Please provide the coupon code you're trying to use.</w:t>
+      </w:r>
+    </w:p>
+    <w:p>
+      <w:pPr>
+        <w:spacing w:after="0"/>
+      </w:pPr>
+      <w:r>
+        <w:t>[mike_t] 2023-05-04T08:18:02+00:00: It's "HELLO10".</w:t>
+      </w:r>
+    </w:p>
+    <w:p>
+      <w:pPr>
+        <w:spacing w:after="0"/>
+      </w:pPr>
+      <w:r>
+        <w:t>[support_rachel] 2023-05-04T08:18:37+00:00: I've checked the code, and it seems to have expired. I apologize for the inconvenience. Here's a new code for you to use: "WELCOME15".</w:t>
+      </w:r>
+    </w:p>
+    <w:p>
+      <w:pPr>
+        <w:spacing w:after="0"/>
+      </w:pPr>
+    </w:p>
+    <w:p>
+      <w:pPr>
+        <w:spacing w:after="0"/>
+      </w:pPr>
+      <w:r>
+        <w:t>[support_vincent] 2023-06-15T20:43:55+00:00: Good evening! How may I assist you?</w:t>
+      </w:r>
+    </w:p>
+    <w:p>
+      <w:pPr>
+        <w:spacing w:after="0"/>
+      </w:pPr>
+      <w:r>
+        <w:t>[sara_winters] 2023-06-15T20:44:30+00:00: Hi there, I'm having trouble logging into my account. I've tried resetting my password, but it's not working.</w:t>
+      </w:r>
+    </w:p>
+    <w:p>
+      <w:pPr>
+        <w:spacing w:after="0"/>
+      </w:pPr>
+      <w:r>
+        <w:t>[support_vincent] 2023-06-15T20:44:52+00:00: I'm sorry to hear that, Sara. Let me help you. Can you please confirm your email address?</w:t>
+      </w:r>
+    </w:p>
+    <w:p>
+      <w:pPr>
+        <w:spacing w:after="0"/>
+      </w:pPr>
+      <w:r>
+        <w:t>[sara_winters] 2023-06-15T20:45:25+00:00: Sure, it's sara.winters@email.com.</w:t>
+      </w:r>
+    </w:p>
+    <w:p>
+      <w:pPr>
+        <w:spacing w:after="0"/>
+      </w:pPr>
+    </w:p>
+    <w:p>
+      <w:pPr>
+        <w:spacing w:after="0"/>
+      </w:pPr>
+      <w:r>
+        <w:t>[support_david] 2023-06-24T16:28:43+00:00: Welcome! What can I do for you today?</w:t>
+      </w:r>
+    </w:p>
+    <w:p>
+      <w:pPr>
+        <w:spacing w:after="0"/>
+      </w:pPr>
+      <w:r>
+        <w:t>[jane_d] 2023-06-24T16:29:16+00:00: Hi, I need to change my delivery address for my recent order.</w:t>
+      </w:r>
+    </w:p>
+    <w:p>
+      <w:pPr>
+        <w:spacing w:after="0"/>
+      </w:pPr>
+      <w:r>
+        <w:t>[support_david] 2023-06-24T16:29:43+00:00: Alright, Jane. Please provide your order number.</w:t>
+      </w:r>
+    </w:p>
+    <w:p>
+      <w:pPr>
+        <w:spacing w:after="0"/>
+      </w:pPr>
+      <w:r>
+        <w:t>[jane_d] 2023-06-24T16:30:11+00:00: It's 3344556. Thanks for your help!</w:t>
+      </w:r>
+    </w:p>
+    <w:p>
+      <w:pPr>
+        <w:spacing w:after="0"/>
+      </w:pPr>
+    </w:p>
+    <w:p>
+      <w:pPr>
+        <w:spacing w:after="0"/>
+      </w:pPr>
+    </w:p>
+    <w:p>
+      <w:pPr>
+        <w:spacing w:after="0"/>
+        <w:rPr>
+          <w:b/>
+          <w:bCs/>
+        </w:rPr>
+      </w:pPr>
+      <w:r>
+        <w:rPr>
+          <w:b/>
+          <w:bCs/>
+        </w:rPr>
+        <w:t>Notes on Prompt Engineering Code</w:t>
+      </w:r>
+    </w:p>
+    <w:p>
+      <w:pPr>
+        <w:spacing w:after="0"/>
+      </w:pPr>
+    </w:p>
+    <w:p>
+      <w:pPr>
+        <w:spacing w:after="0"/>
+      </w:pPr>
+      <w:r>
+        <w:t xml:space="preserve">The </w:t>
+      </w:r>
+      <w:r>
+        <w:t>Python script</w:t>
+      </w:r>
+      <w:r>
+        <w:t xml:space="preserve"> </w:t>
+      </w:r>
+      <w:r>
+        <w:t>defines a</w:t>
+      </w:r>
+      <w:r>
+        <w:t xml:space="preserve"> </w:t>
+      </w:r>
+      <w:r>
+        <w:rPr>
+          <w:rFonts w:ascii="Consolas" w:hAnsi="Consolas" w:cs="Consolas"/>
+          <w:b/>
+          <w:bCs/>
+        </w:rPr>
+        <w:t>get_chat_completion()</w:t>
+      </w:r>
+      <w:r>
+        <w:rPr>
+          <w:rFonts w:cstheme="minorHAnsi"/>
+        </w:rPr>
+        <w:t xml:space="preserve"> function, which in turn </w:t>
+      </w:r>
+      <w:r>
+        <w:rPr>
+          <w:rFonts w:cstheme="minorHAnsi"/>
+        </w:rPr>
+        <w:t xml:space="preserve">is a wrapper for the </w:t>
+      </w:r>
+      <w:r>
+        <w:rPr>
+          <w:rFonts w:ascii="Consolas" w:hAnsi="Consolas" w:cs="Consolas"/>
+          <w:b/>
+          <w:bCs/>
+        </w:rPr>
+        <w:t>client.chat.completions.create()</w:t>
+      </w:r>
+      <w:r>
+        <w:rPr>
+          <w:rFonts w:cstheme="minorHAnsi"/>
+        </w:rPr>
+        <w:t xml:space="preserve"> OpenAI function, which </w:t>
+      </w:r>
+      <w:r>
+        <w:rPr>
+          <w:rFonts w:cstheme="minorHAnsi"/>
+        </w:rPr>
+        <w:t>uses</w:t>
+      </w:r>
+      <w:r>
+        <w:rPr>
+          <w:rFonts w:cstheme="minorHAnsi"/>
+        </w:rPr>
+        <w:t xml:space="preserve"> the</w:t>
+      </w:r>
+      <w:r>
+        <w:rPr>
+          <w:rFonts w:cstheme="minorHAnsi"/>
+        </w:rPr>
+        <w:t xml:space="preserve"> </w:t>
+      </w:r>
+      <w:r>
+        <w:t xml:space="preserve">OpenAI </w:t>
+      </w:r>
+      <w:r>
+        <w:rPr>
+          <w:rFonts w:ascii="Consolas" w:hAnsi="Consolas" w:cs="Consolas"/>
+          <w:b/>
+          <w:bCs/>
+        </w:rPr>
+        <w:t>/chat/completions</w:t>
+      </w:r>
+      <w:r>
+        <w:t xml:space="preserve"> endpoint.</w:t>
+      </w:r>
+      <w:r>
+        <w:t xml:space="preserve"> The </w:t>
+      </w:r>
+      <w:r>
+        <w:t>full call</w:t>
+      </w:r>
+      <w:r>
+        <w:t xml:space="preserve"> to th</w:t>
+      </w:r>
+      <w:r>
+        <w:t>e OpenAI</w:t>
+      </w:r>
+      <w:r>
+        <w:t xml:space="preserve"> function</w:t>
+      </w:r>
+      <w:r>
+        <w:t xml:space="preserve"> with parameters instantiates and object named </w:t>
+      </w:r>
+      <w:r>
+        <w:rPr>
+          <w:i/>
+          <w:iCs/>
+        </w:rPr>
+        <w:t>response</w:t>
+      </w:r>
+      <w:r>
+        <w:t xml:space="preserve"> (shown below in color to make it easier to see the parameters)</w:t>
+      </w:r>
+      <w:r>
+        <w:t xml:space="preserve">. A method of the </w:t>
+      </w:r>
+      <w:r>
+        <w:rPr>
+          <w:i/>
+          <w:iCs/>
+        </w:rPr>
+        <w:t>response</w:t>
+      </w:r>
+      <w:r>
+        <w:t xml:space="preserve"> object (.choices[].message.content, which in this case is the </w:t>
+      </w:r>
+      <w:r>
+        <w:rPr>
+          <w:i/>
+          <w:iCs/>
+        </w:rPr>
+        <w:t>edited</w:t>
+      </w:r>
+      <w:r>
+        <w:t xml:space="preserve"> version of the texts sent to OpenAI.</w:t>
+      </w:r>
+    </w:p>
+    <w:p>
+      <w:pPr>
+        <w:spacing w:after="0"/>
+      </w:pPr>
+    </w:p>
+    <w:p>
+      <w:pPr>
+        <w:spacing w:after="0"/>
+      </w:pPr>
+      <w:r>
+        <w:t xml:space="preserve">response = </w:t>
+      </w:r>
+      <w:r>
+        <w:rPr>
+          <w:color w:val="4472C4" w:themeColor="accent1"/>
+        </w:rPr>
+        <w:t>client.chat.completions.create(</w:t>
+      </w:r>
+    </w:p>
+    <w:p>
+      <w:pPr>
+        <w:spacing w:after="0"/>
+      </w:pPr>
+      <w:r>
+        <w:t xml:space="preserve">        </w:t>
+      </w:r>
+      <w:r>
+        <w:rPr>
+          <w:color w:val="FF0000"/>
+        </w:rPr>
+        <w:t>model=SETTINGS["general"]["model"]</w:t>
+      </w:r>
+      <w:r>
+        <w:t>,</w:t>
+      </w:r>
+    </w:p>
+    <w:p>
+      <w:pPr>
+        <w:spacing w:after="0"/>
+      </w:pPr>
+      <w:r>
+        <w:t xml:space="preserve">        </w:t>
+      </w:r>
+      <w:r>
+        <w:rPr>
+          <w:color w:val="538135" w:themeColor="accent6" w:themeShade="BF"/>
+        </w:rPr>
+        <w:t>messages=_assemble_chat_messages(content)</w:t>
+      </w:r>
+      <w:r>
+        <w:t>,</w:t>
+      </w:r>
+    </w:p>
+    <w:p>
+      <w:pPr>
+        <w:spacing w:after="0"/>
+      </w:pPr>
+      <w:r>
+        <w:t xml:space="preserve">        </w:t>
+      </w:r>
+      <w:r>
+        <w:rPr>
+          <w:color w:val="4472C4" w:themeColor="accent1"/>
+        </w:rPr>
+        <w:t>temperature=SETTINGS["general"]["temperature"]</w:t>
+      </w:r>
+      <w:r>
+        <w:t>,</w:t>
+      </w:r>
+    </w:p>
+    <w:p>
+      <w:pPr>
+        <w:spacing w:after="0"/>
+      </w:pPr>
+      <w:r>
+        <w:t xml:space="preserve">        </w:t>
+      </w:r>
+      <w:r>
+        <w:rPr>
+          <w:color w:val="FF0000"/>
+        </w:rPr>
+        <w:t>seed=12345,</w:t>
+      </w:r>
+      <w:r>
+        <w:t xml:space="preserve">  # Doesn't do anything for older models</w:t>
+      </w:r>
+    </w:p>
+    <w:p>
+      <w:pPr>
+        <w:spacing w:after="0"/>
+      </w:pPr>
+      <w:r>
+        <w:t xml:space="preserve">    )</w:t>
+      </w:r>
+    </w:p>
+    <w:p>
+      <w:pPr>
+        <w:spacing w:after="0"/>
+      </w:pPr>
+      <w:r>
+        <w:lastRenderedPageBreak/>
+        <w:t xml:space="preserve">A method of the </w:t>
+      </w:r>
+      <w:r>
+        <w:rPr>
+          <w:i/>
+          <w:iCs/>
+        </w:rPr>
+        <w:t>response</w:t>
+      </w:r>
+      <w:r>
+        <w:t xml:space="preserve"> object (.choices[].message.content, which in this case is the </w:t>
+      </w:r>
+      <w:r>
+        <w:rPr>
+          <w:i/>
+          <w:iCs/>
+        </w:rPr>
+        <w:t>edited</w:t>
+      </w:r>
+      <w:r>
+        <w:t xml:space="preserve"> version of the texts sent to OpenAI</w:t>
+      </w:r>
+      <w:r>
+        <w:t>:</w:t>
+      </w:r>
+    </w:p>
+    <w:p>
+      <w:pPr>
+        <w:spacing w:after="0"/>
+      </w:pPr>
+    </w:p>
+    <w:p>
+      <w:pPr>
+        <w:spacing w:after="0"/>
+      </w:pPr>
+      <w:r>
+        <w:t xml:space="preserve">    return </w:t>
+      </w:r>
+      <w:r>
+        <w:rPr>
+          <w:color w:val="92D050"/>
+        </w:rPr>
+        <w:t>response.choices[0].message.content</w:t>
+      </w:r>
+    </w:p>
+    <w:p>
+      <w:pPr>
+        <w:spacing w:after="0"/>
+      </w:pPr>
+    </w:p>
+    <w:p>
+      <w:pPr>
+        <w:spacing w:after="0"/>
+      </w:pPr>
+      <w:r>
+        <w:t>The /chat/completions create() function</w:t>
+      </w:r>
+      <w:r>
+        <w:t xml:space="preserve"> </w:t>
+      </w:r>
+      <w:r>
+        <w:t xml:space="preserve">uses </w:t>
+      </w:r>
+      <w:r>
+        <w:t>(</w:t>
+      </w:r>
+      <w:r>
+        <w:t>in this script</w:t>
+      </w:r>
+      <w:r>
+        <w:t>)</w:t>
+      </w:r>
+      <w:r>
+        <w:t xml:space="preserve"> </w:t>
+      </w:r>
+      <w:r>
+        <w:t>the following parameters:</w:t>
+      </w:r>
+    </w:p>
+    <w:p>
+      <w:pPr>
+        <w:pStyle w:val="ListParagraph"/>
+        <w:numPr>
+          <w:ilvl w:val="0"/>
+          <w:numId w:val="1"/>
+        </w:numPr>
+        <w:spacing w:after="0"/>
+      </w:pPr>
+      <w:r>
+        <w:rPr>
+          <w:b/>
+          <w:bCs/>
+        </w:rPr>
+        <w:t>model</w:t>
+      </w:r>
+      <w:r>
+        <w:t xml:space="preserve"> (mandatory) – ID of the model use (see the </w:t>
+      </w:r>
+      <w:hyperlink r:id="rId29" w:anchor="model-endpoint-compatibility" w:history="1">
+        <w:r>
+          <w:rPr>
+            <w:rStyle w:val="Hyperlink"/>
+          </w:rPr>
+          <w:t>model endpoint compatibility</w:t>
+        </w:r>
+      </w:hyperlink>
+      <w:r>
+        <w:t xml:space="preserve"> table for details on which models work with Chat API).</w:t>
+      </w:r>
+      <w:r>
+        <w:t xml:space="preserve"> **</w:t>
+      </w:r>
+    </w:p>
+    <w:p>
+      <w:pPr>
+        <w:pStyle w:val="ListParagraph"/>
+        <w:numPr>
+          <w:ilvl w:val="0"/>
+          <w:numId w:val="1"/>
+        </w:numPr>
+        <w:spacing w:after="0"/>
+      </w:pPr>
+      <w:r>
+        <w:rPr>
+          <w:b/>
+          <w:bCs/>
+        </w:rPr>
+        <w:t>messages</w:t>
+      </w:r>
+      <w:r>
+        <w:t xml:space="preserve"> (mandatory) – list of messages to be worked with. (Another function in the Python script (</w:t>
+      </w:r>
+      <w:r>
+        <w:rPr>
+          <w:rFonts w:ascii="Consolas" w:hAnsi="Consolas" w:cs="Consolas"/>
+          <w:b/>
+          <w:bCs/>
+        </w:rPr>
+        <w:t>_assemble_chat_messages</w:t>
+      </w:r>
+      <w:r>
+        <w:rPr>
+          <w:rFonts w:ascii="Consolas" w:hAnsi="Consolas" w:cs="Consolas"/>
+          <w:b/>
+          <w:bCs/>
+        </w:rPr>
+        <w:t>()</w:t>
+      </w:r>
+      <w:r>
+        <w:t xml:space="preserve"> ) prepackages the messages.</w:t>
+      </w:r>
+    </w:p>
+    <w:p>
+      <w:pPr>
+        <w:pStyle w:val="ListParagraph"/>
+        <w:numPr>
+          <w:ilvl w:val="0"/>
+          <w:numId w:val="1"/>
+        </w:numPr>
+        <w:spacing w:after="0"/>
+      </w:pPr>
+      <w:r>
+        <w:rPr>
+          <w:b/>
+          <w:bCs/>
+        </w:rPr>
+        <w:t>temperature</w:t>
+      </w:r>
+      <w:r>
+        <w:t xml:space="preserve"> (not mandatory)</w:t>
+      </w:r>
+      <w:r>
+        <w:t xml:space="preserve"> – sets how “deterministic” (i.e., predictable) the AI’s response will be. (This is pulled from the .toml configuration file and held in the SETTINGS dictionary [?].</w:t>
+      </w:r>
+    </w:p>
+    <w:p>
+      <w:pPr>
+        <w:pStyle w:val="ListParagraph"/>
+        <w:numPr>
+          <w:ilvl w:val="0"/>
+          <w:numId w:val="1"/>
+        </w:numPr>
+        <w:spacing w:after="0"/>
+      </w:pPr>
+      <w:r>
+        <w:rPr>
+          <w:b/>
+          <w:bCs/>
+        </w:rPr>
+        <w:t>seed</w:t>
+      </w:r>
+      <w:r>
+        <w:t xml:space="preserve"> (not mandatory) – a feature that is currently in beta (@2025/1/1). If specified, OpenAI will make a best effort to sample deterministically, so that repeated requests with the same </w:t>
+      </w:r>
+      <w:r>
+        <w:rPr>
+          <w:i/>
+          <w:iCs/>
+        </w:rPr>
+        <w:t>seed</w:t>
+      </w:r>
+      <w:r>
+        <w:t xml:space="preserve"> and parameters should return the same result.</w:t>
+      </w:r>
+    </w:p>
+    <w:p>
+      <w:pPr>
+        <w:spacing w:after="0"/>
+      </w:pPr>
+    </w:p>
+    <w:p>
+      <w:pPr>
+        <w:spacing w:after="0"/>
+      </w:pPr>
+      <w:r>
+        <w:t>There are many more parameters that can be set.</w:t>
+      </w:r>
+    </w:p>
+    <w:p>
+      <w:pPr>
+        <w:spacing w:after="0"/>
+      </w:pPr>
+    </w:p>
+    <w:p>
+      <w:pPr>
+        <w:spacing w:after="0"/>
+        <w:rPr>
+          <w:b/>
+          <w:bCs/>
+        </w:rPr>
+      </w:pPr>
+      <w:r>
+        <w:rPr>
+          <w:b/>
+          <w:bCs/>
+        </w:rPr>
+        <w:t>How File Paths Are Set</w:t>
+      </w:r>
+    </w:p>
+    <w:p>
+      <w:pPr>
+        <w:spacing w:after="0"/>
+        <w:rPr>
+          <w:b/>
+          <w:bCs/>
+        </w:rPr>
+      </w:pPr>
+    </w:p>
+    <w:p>
+      <w:pPr>
+        <w:spacing w:after="0"/>
+      </w:pPr>
+      <w:r>
+        <w:t>print(get_chat_completion(file_content))</w:t>
+      </w:r>
+      <w:r>
+        <w:tab/>
+        <w:t>[line 27]</w:t>
+      </w:r>
+    </w:p>
+    <w:p>
+      <w:pPr>
+        <w:spacing w:after="0"/>
+      </w:pPr>
+    </w:p>
+    <w:p>
+      <w:pPr>
+        <w:spacing w:after="0"/>
+        <w:rPr>
+          <w:rFonts w:cstheme="minorHAnsi"/>
+        </w:rPr>
+      </w:pPr>
+      <w:r>
+        <w:t xml:space="preserve">Note: </w:t>
+      </w:r>
+      <w:r>
+        <w:rPr>
+          <w:rFonts w:ascii="Consolas" w:hAnsi="Consolas" w:cs="Consolas"/>
+          <w:b/>
+          <w:bCs/>
+        </w:rPr>
+        <w:t>file_content</w:t>
+      </w:r>
+      <w:r>
+        <w:t xml:space="preserve"> is set with the </w:t>
+      </w:r>
+      <w:r>
+        <w:rPr>
+          <w:rFonts w:ascii="Consolas" w:hAnsi="Consolas" w:cs="Consolas"/>
+          <w:b/>
+          <w:bCs/>
+        </w:rPr>
+        <w:t>args.file_path.read_text("utf-8")</w:t>
+      </w:r>
+      <w:r>
+        <w:rPr>
+          <w:rFonts w:ascii="Consolas" w:hAnsi="Consolas" w:cs="Consolas"/>
+        </w:rPr>
+        <w:t xml:space="preserve"> </w:t>
+      </w:r>
+      <w:r>
+        <w:rPr>
+          <w:rFonts w:cstheme="minorHAnsi"/>
+        </w:rPr>
+        <w:t>function.</w:t>
+      </w:r>
+      <w:r>
+        <w:rPr>
+          <w:rFonts w:cstheme="minorHAnsi"/>
+        </w:rPr>
+        <w:t xml:space="preserve">  </w:t>
+      </w:r>
+    </w:p>
+    <w:p>
+      <w:pPr>
+        <w:spacing w:after="0"/>
+        <w:rPr>
+          <w:rFonts w:cstheme="minorHAnsi"/>
+        </w:rPr>
+      </w:pPr>
+    </w:p>
+    <w:p>
+      <w:pPr>
+        <w:spacing w:after="0"/>
+        <w:rPr>
+          <w:rFonts w:cstheme="minorHAnsi"/>
+        </w:rPr>
+      </w:pPr>
+      <w:r>
+        <w:rPr>
+          <w:rFonts w:cstheme="minorHAnsi"/>
+        </w:rPr>
+        <w:t xml:space="preserve">In turn, </w:t>
+      </w:r>
+      <w:r>
+        <w:rPr>
+          <w:rFonts w:ascii="Consolas" w:hAnsi="Consolas" w:cs="Consolas"/>
+          <w:b/>
+          <w:bCs/>
+        </w:rPr>
+        <w:t>args.file_path…</w:t>
+      </w:r>
+      <w:r>
+        <w:rPr>
+          <w:rFonts w:cstheme="minorHAnsi"/>
+        </w:rPr>
+        <w:t xml:space="preserve"> relies on the argparse library imported at the top of the script</w:t>
+      </w:r>
+      <w:r>
+        <w:rPr>
+          <w:rFonts w:cstheme="minorHAnsi"/>
+        </w:rPr>
+        <w:t xml:space="preserve"> [line 1]</w:t>
+      </w:r>
+      <w:r>
+        <w:rPr>
+          <w:rFonts w:cstheme="minorHAnsi"/>
+        </w:rPr>
+        <w:t xml:space="preserve">. </w:t>
+      </w:r>
+      <w:r>
+        <w:rPr>
+          <w:rFonts w:cstheme="minorHAnsi"/>
+          <w:i/>
+          <w:iCs/>
+        </w:rPr>
+        <w:t>Argparse</w:t>
+      </w:r>
+      <w:r>
+        <w:rPr>
+          <w:rFonts w:cstheme="minorHAnsi"/>
+        </w:rPr>
+        <w:t xml:space="preserve"> is a library that gives access to information about the system environment, in this case, the file path to the text data file. (This makes the script run in any directory on the computer, as long as the external files are in the same location as the script.)</w:t>
+      </w:r>
+    </w:p>
+    <w:p>
+      <w:pPr>
+        <w:spacing w:after="0"/>
+        <w:rPr>
+          <w:rFonts w:cstheme="minorHAnsi"/>
+        </w:rPr>
+      </w:pPr>
+    </w:p>
+    <w:p>
+      <w:pPr>
+        <w:spacing w:after="0"/>
+        <w:rPr>
+          <w:rFonts w:cstheme="minorHAnsi"/>
+        </w:rPr>
+      </w:pPr>
+    </w:p>
+    <w:p>
+      <w:pPr>
+        <w:spacing w:after="0"/>
+        <w:rPr>
+          <w:rFonts w:cstheme="minorHAnsi"/>
+        </w:rPr>
+      </w:pPr>
+    </w:p>
+    <w:p>
+      <w:pPr>
+        <w:spacing w:after="0"/>
+        <w:rPr>
+          <w:rFonts w:cstheme="minorHAnsi"/>
+        </w:rPr>
+      </w:pPr>
+    </w:p>
+    <w:p>
+      <w:pPr>
+        <w:spacing w:after="0"/>
+        <w:rPr>
+          <w:rFonts w:cstheme="minorHAnsi"/>
+        </w:rPr>
+      </w:pPr>
+    </w:p>
+    <w:p>
+      <w:pPr>
+        <w:spacing w:after="0"/>
+        <w:rPr>
+          <w:rFonts w:cstheme="minorHAnsi"/>
+        </w:rPr>
+      </w:pPr>
+    </w:p>
+    <w:p>
+      <w:pPr>
+        <w:spacing w:after="0"/>
+        <w:rPr>
+          <w:rFonts w:cstheme="minorHAnsi"/>
+        </w:rPr>
+      </w:pPr>
+    </w:p>
+    <w:p>
+      <w:pPr>
+        <w:spacing w:after="0"/>
+        <w:rPr>
+          <w:rFonts w:cstheme="minorHAnsi"/>
+        </w:rPr>
+      </w:pPr>
+    </w:p>
+    <w:p>
+      <w:pPr>
+        <w:spacing w:after="0"/>
+        <w:rPr>
+          <w:rFonts w:cstheme="minorHAnsi"/>
+        </w:rPr>
+      </w:pPr>
+    </w:p>
+    <w:p>
+      <w:pPr>
+        <w:spacing w:after="0"/>
+        <w:rPr>
+          <w:rFonts w:cstheme="minorHAnsi"/>
+        </w:rPr>
+      </w:pPr>
+    </w:p>
+    <w:p>
+      <w:pPr>
+        <w:spacing w:after="0"/>
+        <w:rPr>
+          <w:rFonts w:cstheme="minorHAnsi"/>
+        </w:rPr>
+      </w:pPr>
+    </w:p>
+    <w:p>
+      <w:pPr>
+        <w:spacing w:after="0"/>
+        <w:rPr>
+          <w:rFonts w:cstheme="minorHAnsi"/>
+        </w:rPr>
+      </w:pPr>
+    </w:p>
+    <w:p>
+      <w:pPr>
+        <w:spacing w:after="0"/>
+        <w:rPr>
+          <w:rFonts w:cstheme="minorHAnsi"/>
+        </w:rPr>
+      </w:pPr>
+    </w:p>
+    <w:p>
+      <w:pPr>
+        <w:spacing w:after="0"/>
+        <w:rPr>
+          <w:rFonts w:cstheme="minorHAnsi"/>
+        </w:rPr>
+      </w:pPr>
+    </w:p>
+    <w:p>
+      <w:pPr>
+        <w:spacing w:after="0"/>
+        <w:rPr>
+          <w:rFonts w:cstheme="minorHAnsi"/>
+        </w:rPr>
+      </w:pPr>
+    </w:p>
+    <w:p>
+      <w:pPr>
+        <w:spacing w:after="0"/>
+        <w:jc w:val="center"/>
+        <w:rPr>
+          <w:rFonts w:cstheme="minorHAnsi"/>
+        </w:rPr>
+      </w:pPr>
+      <w:r>
+        <w:rPr>
+          <w:rFonts w:cstheme="minorHAnsi"/>
+        </w:rPr>
+        <w:t>(continued on next page)</w:t>
+      </w:r>
+    </w:p>
+    <w:p>
+      <w:pPr>
+        <w:spacing w:after="0"/>
+      </w:pPr>
+      <w:r>
+        <w:rPr>
+          <w:i/>
+          <w:iCs/>
+        </w:rPr>
+        <w:lastRenderedPageBreak/>
+        <w:t>Glossary</w:t>
+      </w:r>
+      <w:r>
+        <w:t>:</w:t>
+      </w:r>
+    </w:p>
+    <w:p>
+      <w:pPr>
+        <w:spacing w:after="0"/>
+      </w:pPr>
+    </w:p>
+    <w:p>
+      <w:pPr>
+        <w:spacing w:after="0"/>
+      </w:pPr>
+      <w:r>
+        <w:rPr>
+          <w:b/>
+          <w:bCs/>
+        </w:rPr>
+        <w:t>model endpoint compatibility</w:t>
+      </w:r>
+      <w:r>
+        <w:t xml:space="preserve"> – </w:t>
+      </w:r>
+      <w:r>
+        <w:t xml:space="preserve">A </w:t>
+      </w:r>
+      <w:r>
+        <w:rPr>
+          <w:i/>
+          <w:iCs/>
+        </w:rPr>
+        <w:t>model</w:t>
+      </w:r>
+      <w:r>
+        <w:t xml:space="preserve"> is a reasoning model, meaning that it’s an LLM that has been adapted or trained for various general or specific purposes. Below</w:t>
+      </w:r>
+      <w:r>
+        <w:t xml:space="preserve"> is a current table (as of 2024/01/01) of the current reasoning models available</w:t>
+      </w:r>
+      <w:r>
+        <w:t>. The script above uses the /v1/chat/completions model.</w:t>
+      </w:r>
+    </w:p>
+    <w:p>
+      <w:pPr>
+        <w:spacing w:after="0"/>
+      </w:pPr>
+    </w:p>
+    <w:p>
+      <w:pPr>
+        <w:spacing w:after="0"/>
+      </w:pPr>
       <w:r>
         <w:rPr>
           <w:noProof/>
         </w:rPr>
+        <mc:AlternateContent>
+          <mc:Choice Requires="wps">
+            <w:drawing>
+              <wp:anchor distT="0" distB="0" distL="114300" distR="114300" simplePos="0" relativeHeight="251664384" behindDoc="0" locked="0" layoutInCell="1" allowOverlap="1" wp14:anchorId="6143F0D2" wp14:editId="7B0AD6C2">
+                <wp:simplePos x="0" y="0"/>
+                <wp:positionH relativeFrom="column">
+                  <wp:posOffset>4445</wp:posOffset>
+                </wp:positionH>
+                <wp:positionV relativeFrom="paragraph">
+                  <wp:posOffset>2711064</wp:posOffset>
+                </wp:positionV>
+                <wp:extent cx="5863314" cy="860673"/>
+                <wp:effectExtent l="12700" t="12700" r="17145" b="15875"/>
+                <wp:wrapNone/>
+                <wp:docPr id="289166644" name="Rectangle 5"/>
+                <wp:cNvGraphicFramePr/>
+                <a:graphic xmlns:a="http://schemas.openxmlformats.org/drawingml/2006/main">
+                  <a:graphicData uri="http://schemas.microsoft.com/office/word/2010/wordprocessingShape">
+                    <wps:wsp>
+                      <wps:cNvSpPr/>
+                      <wps:spPr>
+                        <a:xfrm>
+                          <a:off x="0" y="0"/>
+                          <a:ext cx="5863314" cy="860673"/>
+                        </a:xfrm>
+                        <a:prstGeom prst="rect">
+                          <a:avLst/>
+                        </a:prstGeom>
+                        <a:noFill/>
+                        <a:ln w="25400">
+                          <a:solidFill>
+                            <a:srgbClr val="FF0000"/>
+                          </a:solidFill>
+                        </a:ln>
+                      </wps:spPr>
+                      <wps:style>
+                        <a:lnRef idx="2">
+                          <a:schemeClr val="accent1">
+                            <a:shade val="15000"/>
+                          </a:schemeClr>
+                        </a:lnRef>
+                        <a:fillRef idx="1">
+                          <a:schemeClr val="accent1"/>
+                        </a:fillRef>
+                        <a:effectRef idx="0">
+                          <a:schemeClr val="accent1"/>
+                        </a:effectRef>
+                        <a:fontRef idx="minor">
+                          <a:schemeClr val="lt1"/>
+                        </a:fontRef>
+                      </wps:style>
+                      <wps:bodyPr rot="0" spcFirstLastPara="0" vertOverflow="overflow" horzOverflow="overflow" vert="horz" wrap="square" lIns="91440" tIns="45720" rIns="91440" bIns="45720" numCol="1" spcCol="0" rtlCol="0" fromWordArt="0" anchor="ctr" anchorCtr="0" forceAA="0" compatLnSpc="1">
+                        <a:prstTxWarp prst="textNoShape">
+                          <a:avLst/>
+                        </a:prstTxWarp>
+                        <a:noAutofit/>
+                      </wps:bodyPr>
+                    </wps:wsp>
+                  </a:graphicData>
+                </a:graphic>
+                <wp14:sizeRelH relativeFrom="margin">
+                  <wp14:pctWidth>0</wp14:pctWidth>
+                </wp14:sizeRelH>
+                <wp14:sizeRelV relativeFrom="margin">
+                  <wp14:pctHeight>0</wp14:pctHeight>
+                </wp14:sizeRelV>
+              </wp:anchor>
+            </w:drawing>
+          </mc:Choice>
+          <mc:Fallback>
+            <w:pict>
+              <v:rect w14:anchorId="29F4DE82" id="Rectangle 5" o:spid="_x0000_s1026" style="position:absolute;margin-left:.35pt;margin-top:213.45pt;width:461.7pt;height:67.75pt;z-index:251664384;visibility:visible;mso-wrap-style:square;mso-width-percent:0;mso-height-percent:0;mso-wrap-distance-left:9pt;mso-wrap-distance-top:0;mso-wrap-distance-right:9pt;mso-wrap-distance-bottom:0;mso-position-horizontal:absolute;mso-position-horizontal-relative:text;mso-position-vertical:absolute;mso-position-vertical-relative:text;mso-width-percent:0;mso-height-percent:0;mso-width-relative:margin;mso-height-relative:margin;v-text-anchor:middle" o:gfxdata="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" filled="f" strokecolor="red" strokeweight="2pt"/>
+            </w:pict>
+          </mc:Fallback>
+        </mc:AlternateContent>
+      </w:r>
+      <w:r>
+        <w:rPr>
+          <w:noProof/>
+        </w:rPr>
         <w:drawing>
-          <wp:inline distT="0" distB="0" distL="0" distR="0" wp14:anchorId="4AD6C652" wp14:editId="604E46B1">
-            <wp:extent cx="5943600" cy="1206500"/>
-            <wp:effectExtent l="0" t="0" r="0" b="0"/>
-            <wp:docPr id="12" name="Picture 12" descr="A screen shot of a computer&#10;&#10;Description automatically generated"/>
+          <wp:inline distT="0" distB="0" distL="0" distR="0" wp14:anchorId="1F9E1B85" wp14:editId="068EE85D">
+            <wp:extent cx="5943600" cy="5988685"/>
+            <wp:effectExtent l="0" t="0" r="0" b="5715"/>
+            <wp:docPr id="1327665046" name="Picture 6" descr="A screenshot of a computer&#10;&#10;Description automatically generated"/>
             <wp:cNvGraphicFramePr>
               <a:graphicFrameLocks xmlns:a="http://schemas.openxmlformats.org/drawingml/2006/main" noChangeAspect="1"/>
             </wp:cNvGraphicFramePr>
@@ -2123,11 +4217,17 @@
               <a:graphicData uri="http://schemas.openxmlformats.org/drawingml/2006/picture">
                 <pic:pic xmlns:pic="http://schemas.openxmlformats.org/drawingml/2006/picture">
                   <pic:nvPicPr>
-                    <pic:cNvPr id="12" name="Picture 12" descr="A screen shot of a computer&#10;&#10;Description automatically generated"/>
+                    <pic:cNvPr id="1327665046" name="Picture 6" descr="A screenshot of a computer&#10;&#10;Description automatically generated"/>
                     <pic:cNvPicPr/>
                   </pic:nvPicPr>
                   <pic:blipFill>
-                    <a:blip r:embed="rId28"/>
+                    <a:blip r:embed="rId30">
+                      <a:extLst>
+                        <a:ext uri="{28A0092B-C50C-407E-A947-70E740481C1C}">
+                          <a14:useLocalDpi xmlns:a14="http://schemas.microsoft.com/office/drawing/2010/main" val="0"/>
+                        </a:ext>
+                      </a:extLst>
+                    </a:blip>
                     <a:stretch>
                       <a:fillRect/>
                     </a:stretch>
@@ -2135,7 +4235,7 @@
                   <pic:spPr>
                     <a:xfrm>
                       <a:off x="0" y="0"/>
-                      <a:ext cx="5943600" cy="1206500"/>
+                      <a:ext cx="5943600" cy="5988685"/>
                     </a:xfrm>
                     <a:prstGeom prst="rect">
                       <a:avLst/>
@@ -2157,1208 +4257,118 @@
       <w:pPr>
         <w:spacing w:after="0"/>
       </w:pPr>
-    </w:p>
-    <w:p>
-      <w:pPr>
-        <w:spacing w:after="0"/>
-        <w:rPr>
-          <w:b/>
-          <w:bCs/>
-        </w:rPr>
-      </w:pPr>
-      <w:r>
-        <w:rPr>
-          <w:b/>
-          <w:bCs/>
-        </w:rPr>
-        <w:t>Here is copyable text</w:t>
-      </w:r>
-      <w:r>
-        <w:rPr>
-          <w:b/>
-          <w:bCs/>
-        </w:rPr>
-        <w:t xml:space="preserve"> for app.py</w:t>
-      </w:r>
-      <w:r>
-        <w:rPr>
-          <w:b/>
-          <w:bCs/>
-        </w:rPr>
-        <w:t>:</w:t>
-      </w:r>
-    </w:p>
-    <w:p>
-      <w:pPr>
-        <w:spacing w:after="0"/>
-      </w:pPr>
-    </w:p>
-    <w:p>
-      <w:pPr>
-        <w:spacing w:after="0"/>
-      </w:pPr>
-      <w:r>
-        <w:t>import argparse</w:t>
-      </w:r>
-    </w:p>
-    <w:p>
-      <w:pPr>
-        <w:spacing w:after="0"/>
-      </w:pPr>
-      <w:r>
-        <w:t>import os</w:t>
-      </w:r>
-    </w:p>
-    <w:p>
-      <w:pPr>
-        <w:spacing w:after="0"/>
-      </w:pPr>
-      <w:r>
-        <w:t>import tomllib</w:t>
-      </w:r>
-    </w:p>
-    <w:p>
-      <w:pPr>
-        <w:spacing w:after="0"/>
-      </w:pPr>
-      <w:r>
-        <w:t>from pathlib import Path</w:t>
-      </w:r>
-    </w:p>
-    <w:p>
-      <w:pPr>
-        <w:spacing w:after="0"/>
-      </w:pPr>
-    </w:p>
-    <w:p>
-      <w:pPr>
-        <w:spacing w:after="0"/>
-      </w:pPr>
+      <w:r>
+        <w:rPr>
+          <w:b/>
+          <w:bCs/>
+        </w:rPr>
+        <w:t>Endpoint</w:t>
+      </w:r>
+      <w:r>
+        <w:t xml:space="preserve"> – An API interface. In this case of the script above, the API endpoint is </w:t>
+      </w:r>
+      <w:hyperlink r:id="rId31" w:history="1">
+        <w:r>
+          <w:rPr>
+            <w:rStyle w:val="Hyperlink"/>
+          </w:rPr>
+          <w:t>https://api.openai.com/v1/chat/completions</w:t>
+        </w:r>
+      </w:hyperlink>
+      <w:r>
+        <w:t>)</w:t>
+      </w:r>
+    </w:p>
+    <w:p>
+      <w:pPr>
+        <w:spacing w:after="0"/>
+        <w:rPr>
+          <w:b/>
+          <w:bCs/>
+        </w:rPr>
+      </w:pPr>
+    </w:p>
+    <w:p>
+      <w:pPr>
+        <w:spacing w:after="0"/>
+      </w:pPr>
+      <w:r>
+        <w:rPr>
+          <w:b/>
+          <w:bCs/>
+        </w:rPr>
+        <w:t>o1 reasoning models</w:t>
+      </w:r>
+      <w:r>
+        <w:t xml:space="preserve"> – You must be a “Tier 5” customer (paid $1,000 with a 30+ day wait) to use this model. OpenAI o1 series reasoning models are new large language models trained with reinforcement </w:t>
+      </w:r>
       <w:r>
         <w:lastRenderedPageBreak/>
-        <w:t>from openai import OpenAI</w:t>
-      </w:r>
-    </w:p>
-    <w:p>
-      <w:pPr>
-        <w:spacing w:after="0"/>
-      </w:pPr>
-    </w:p>
-    <w:p>
-      <w:pPr>
-        <w:spacing w:after="0"/>
-      </w:pPr>
-      <w:r>
-        <w:t>__all__ = ["get_chat_completion"]</w:t>
-      </w:r>
-    </w:p>
-    <w:p>
-      <w:pPr>
-        <w:spacing w:after="0"/>
-      </w:pPr>
-    </w:p>
-    <w:p>
-      <w:pPr>
-        <w:spacing w:after="0"/>
-      </w:pPr>
-      <w:r>
-        <w:t># Authenticate</w:t>
-      </w:r>
-    </w:p>
-    <w:p>
-      <w:pPr>
-        <w:spacing w:after="0"/>
-      </w:pPr>
-      <w:r>
-        <w:t>client = OpenAI(api_key=os.getenv("OPENAI_API_KEY"))</w:t>
-      </w:r>
-    </w:p>
-    <w:p>
-      <w:pPr>
-        <w:spacing w:after="0"/>
-      </w:pPr>
-    </w:p>
-    <w:p>
-      <w:pPr>
-        <w:spacing w:after="0"/>
-      </w:pPr>
-      <w:r>
-        <w:t># Load settings file</w:t>
-      </w:r>
-    </w:p>
-    <w:p>
-      <w:pPr>
-        <w:spacing w:after="0"/>
-      </w:pPr>
-      <w:r>
-        <w:t>settings_path = Path("settings.toml")</w:t>
-      </w:r>
-    </w:p>
-    <w:p>
-      <w:pPr>
-        <w:spacing w:after="0"/>
-      </w:pPr>
-      <w:r>
-        <w:t>with settings_path.open("rb") as settings_file:</w:t>
-      </w:r>
-    </w:p>
-    <w:p>
-      <w:pPr>
-        <w:spacing w:after="0"/>
-      </w:pPr>
-      <w:r>
-        <w:t xml:space="preserve">    SETTINGS = tomllib.load(settings_file)</w:t>
-      </w:r>
-    </w:p>
-    <w:p>
-      <w:pPr>
-        <w:spacing w:after="0"/>
-      </w:pPr>
-    </w:p>
-    <w:p>
-      <w:pPr>
-        <w:spacing w:after="0"/>
-      </w:pPr>
-    </w:p>
-    <w:p>
-      <w:pPr>
-        <w:spacing w:after="0"/>
-      </w:pPr>
-      <w:r>
-        <w:t>def parse_args() -&gt; argparse.Namespace:</w:t>
-      </w:r>
-    </w:p>
-    <w:p>
-      <w:pPr>
-        <w:spacing w:after="0"/>
-      </w:pPr>
-      <w:r>
-        <w:t xml:space="preserve">    """Parse command-line input."""</w:t>
-      </w:r>
-    </w:p>
-    <w:p>
-      <w:pPr>
-        <w:spacing w:after="0"/>
-      </w:pPr>
-      <w:r>
-        <w:t xml:space="preserve">    parser = argparse.ArgumentParser()</w:t>
-      </w:r>
-    </w:p>
-    <w:p>
-      <w:pPr>
-        <w:spacing w:after="0"/>
-      </w:pPr>
-      <w:r>
-        <w:t xml:space="preserve">    parser.add_argument("file_path", type=Path, help="Path to the input file")</w:t>
-      </w:r>
-    </w:p>
-    <w:p>
-      <w:pPr>
-        <w:spacing w:after="0"/>
-      </w:pPr>
-      <w:r>
-        <w:t xml:space="preserve">    return parser.parse_args()</w:t>
-      </w:r>
-    </w:p>
-    <w:p>
-      <w:pPr>
-        <w:spacing w:after="0"/>
-      </w:pPr>
-    </w:p>
-    <w:p>
-      <w:pPr>
-        <w:spacing w:after="0"/>
-      </w:pPr>
-    </w:p>
-    <w:p>
-      <w:pPr>
-        <w:spacing w:after="0"/>
-      </w:pPr>
-      <w:r>
-        <w:t>def main(args: argparse.Namespace) -&gt; None:</w:t>
-      </w:r>
-    </w:p>
-    <w:p>
-      <w:pPr>
-        <w:spacing w:after="0"/>
-      </w:pPr>
-      <w:r>
-        <w:t xml:space="preserve">    file_content = args.file_path.read_text("utf-8")</w:t>
-      </w:r>
-    </w:p>
-    <w:p>
-      <w:pPr>
-        <w:spacing w:after="0"/>
-      </w:pPr>
-      <w:r>
-        <w:t xml:space="preserve">    print(get_chat_completion(file_content))</w:t>
-      </w:r>
-    </w:p>
-    <w:p>
-      <w:pPr>
-        <w:spacing w:after="0"/>
-      </w:pPr>
-    </w:p>
-    <w:p>
-      <w:pPr>
-        <w:spacing w:after="0"/>
-      </w:pPr>
-    </w:p>
-    <w:p>
-      <w:pPr>
-        <w:spacing w:after="0"/>
-      </w:pPr>
-      <w:r>
-        <w:t>def get_chat_completion(content: str) -&gt; str:</w:t>
-      </w:r>
-    </w:p>
-    <w:p>
-      <w:pPr>
-        <w:spacing w:after="0"/>
-      </w:pPr>
-      <w:r>
-        <w:t xml:space="preserve">    """Send a request to the /chat/completions endpoint."""</w:t>
-      </w:r>
-    </w:p>
-    <w:p>
-      <w:pPr>
-        <w:spacing w:after="0"/>
-      </w:pPr>
-      <w:r>
-        <w:t xml:space="preserve">    response = client.chat.completions.create(</w:t>
-      </w:r>
-    </w:p>
-    <w:p>
-      <w:pPr>
-        <w:spacing w:after="0"/>
-      </w:pPr>
-      <w:r>
-        <w:t xml:space="preserve">        model=SETTINGS["general"]["model"],</w:t>
-      </w:r>
-    </w:p>
-    <w:p>
-      <w:pPr>
-        <w:spacing w:after="0"/>
-      </w:pPr>
-      <w:r>
-        <w:t xml:space="preserve">        messages=_assemble_chat_messages(content),</w:t>
-      </w:r>
-    </w:p>
-    <w:p>
-      <w:pPr>
-        <w:spacing w:after="0"/>
-      </w:pPr>
-      <w:r>
-        <w:t xml:space="preserve">        temperature=SETTINGS["general"]["temperature"],</w:t>
-      </w:r>
-    </w:p>
-    <w:p>
-      <w:pPr>
-        <w:spacing w:after="0"/>
-      </w:pPr>
-      <w:r>
-        <w:t xml:space="preserve">        seed=12345,  # Doesn't do anything for older models</w:t>
-      </w:r>
-    </w:p>
-    <w:p>
-      <w:pPr>
-        <w:spacing w:after="0"/>
-      </w:pPr>
-      <w:r>
-        <w:t xml:space="preserve">    )</w:t>
-      </w:r>
-    </w:p>
-    <w:p>
-      <w:pPr>
-        <w:spacing w:after="0"/>
-      </w:pPr>
-      <w:r>
-        <w:t xml:space="preserve">    return response.choices[0].message.content</w:t>
-      </w:r>
-    </w:p>
-    <w:p>
-      <w:pPr>
-        <w:spacing w:after="0"/>
-      </w:pPr>
-    </w:p>
-    <w:p>
-      <w:pPr>
-        <w:spacing w:after="0"/>
-      </w:pPr>
-    </w:p>
-    <w:p>
-      <w:pPr>
-        <w:spacing w:after="0"/>
-      </w:pPr>
-      <w:r>
-        <w:t>def _assemble_chat_messages(content: str) -&gt; list[dict]:</w:t>
-      </w:r>
-    </w:p>
-    <w:p>
-      <w:pPr>
-        <w:spacing w:after="0"/>
-      </w:pPr>
-      <w:r>
-        <w:t xml:space="preserve">    """Combine all messages into a well-formatted list of dicts."""</w:t>
-      </w:r>
-    </w:p>
-    <w:p>
-      <w:pPr>
-        <w:spacing w:after="0"/>
-      </w:pPr>
-      <w:r>
-        <w:t xml:space="preserve">    messages = [</w:t>
-      </w:r>
-    </w:p>
-    <w:p>
-      <w:pPr>
-        <w:spacing w:after="0"/>
-      </w:pPr>
-      <w:r>
-        <w:t xml:space="preserve">        {"role": "system", "content": SETTINGS["prompts"]["role_prompt"]},</w:t>
-      </w:r>
-    </w:p>
-    <w:p>
-      <w:pPr>
-        <w:spacing w:after="0"/>
-      </w:pPr>
-      <w:r>
-        <w:t xml:space="preserve">        {"role": "user", "content": SETTINGS["prompts"]["negative_example"]},</w:t>
-      </w:r>
-    </w:p>
-    <w:p>
-      <w:pPr>
-        <w:spacing w:after="0"/>
-      </w:pPr>
-      <w:r>
-        <w:t xml:space="preserve">        {</w:t>
-      </w:r>
-    </w:p>
-    <w:p>
-      <w:pPr>
-        <w:spacing w:after="0"/>
-      </w:pPr>
-      <w:r>
-        <w:t xml:space="preserve">            "role": "system",</w:t>
-      </w:r>
-    </w:p>
-    <w:p>
-      <w:pPr>
-        <w:spacing w:after="0"/>
-      </w:pPr>
-      <w:r>
-        <w:t xml:space="preserve">            "content": SETTINGS["prompts"]["negative_reasoning"],</w:t>
-      </w:r>
-    </w:p>
-    <w:p>
-      <w:pPr>
-        <w:spacing w:after="0"/>
-      </w:pPr>
-      <w:r>
-        <w:lastRenderedPageBreak/>
-        <w:t xml:space="preserve">        },</w:t>
-      </w:r>
-    </w:p>
-    <w:p>
-      <w:pPr>
-        <w:spacing w:after="0"/>
-      </w:pPr>
-      <w:r>
-        <w:t xml:space="preserve">        {</w:t>
-      </w:r>
-    </w:p>
-    <w:p>
-      <w:pPr>
-        <w:spacing w:after="0"/>
-      </w:pPr>
-      <w:r>
-        <w:t xml:space="preserve">            "role": "assistant",</w:t>
-      </w:r>
-    </w:p>
-    <w:p>
-      <w:pPr>
-        <w:spacing w:after="0"/>
-      </w:pPr>
-      <w:r>
-        <w:t xml:space="preserve">            "content": SETTINGS["prompts"]["negative_output"],</w:t>
-      </w:r>
-    </w:p>
-    <w:p>
-      <w:pPr>
-        <w:spacing w:after="0"/>
-      </w:pPr>
-      <w:r>
-        <w:t xml:space="preserve">        },</w:t>
-      </w:r>
-    </w:p>
-    <w:p>
-      <w:pPr>
-        <w:spacing w:after="0"/>
-      </w:pPr>
-      <w:r>
-        <w:t xml:space="preserve">        {"role": "user", "content": SETTINGS["prompts"]["positive_example"]},</w:t>
-      </w:r>
-    </w:p>
-    <w:p>
-      <w:pPr>
-        <w:spacing w:after="0"/>
-      </w:pPr>
-      <w:r>
-        <w:t xml:space="preserve">        {</w:t>
-      </w:r>
-    </w:p>
-    <w:p>
-      <w:pPr>
-        <w:spacing w:after="0"/>
-      </w:pPr>
-      <w:r>
-        <w:t xml:space="preserve">            "role": "system",</w:t>
-      </w:r>
-    </w:p>
-    <w:p>
-      <w:pPr>
-        <w:spacing w:after="0"/>
-      </w:pPr>
-      <w:r>
-        <w:t xml:space="preserve">            "content": SETTINGS["prompts"]["positive_reasoning"],</w:t>
-      </w:r>
-    </w:p>
-    <w:p>
-      <w:pPr>
-        <w:spacing w:after="0"/>
-      </w:pPr>
-      <w:r>
-        <w:t xml:space="preserve">        },</w:t>
-      </w:r>
-    </w:p>
-    <w:p>
-      <w:pPr>
-        <w:spacing w:after="0"/>
-      </w:pPr>
-      <w:r>
-        <w:t xml:space="preserve">        {</w:t>
-      </w:r>
-    </w:p>
-    <w:p>
-      <w:pPr>
-        <w:spacing w:after="0"/>
-      </w:pPr>
-      <w:r>
-        <w:t xml:space="preserve">            "role": "assistant",</w:t>
-      </w:r>
-    </w:p>
-    <w:p>
-      <w:pPr>
-        <w:spacing w:after="0"/>
-      </w:pPr>
-      <w:r>
-        <w:t xml:space="preserve">            "content": SETTINGS["prompts"]["positive_output"],</w:t>
-      </w:r>
-    </w:p>
-    <w:p>
-      <w:pPr>
-        <w:spacing w:after="0"/>
-      </w:pPr>
-      <w:r>
-        <w:t xml:space="preserve">        },</w:t>
-      </w:r>
-    </w:p>
-    <w:p>
-      <w:pPr>
-        <w:spacing w:after="0"/>
-      </w:pPr>
-      <w:r>
-        <w:t xml:space="preserve">        {"role": "user", "content": f"&gt;&gt;&gt;&gt;&gt;\n{content}\n&lt;&lt;&lt;&lt;&lt;"},</w:t>
-      </w:r>
-    </w:p>
-    <w:p>
-      <w:pPr>
-        <w:spacing w:after="0"/>
-      </w:pPr>
-      <w:r>
-        <w:t xml:space="preserve">        {"role": "user", "content": SETTINGS["prompts"]["instruction_prompt"]},</w:t>
-      </w:r>
-    </w:p>
-    <w:p>
-      <w:pPr>
-        <w:spacing w:after="0"/>
-      </w:pPr>
-      <w:r>
-        <w:t xml:space="preserve">    ]</w:t>
-      </w:r>
-    </w:p>
-    <w:p>
-      <w:pPr>
-        <w:spacing w:after="0"/>
-      </w:pPr>
-      <w:r>
-        <w:t xml:space="preserve">    return messages</w:t>
-      </w:r>
-    </w:p>
-    <w:p>
-      <w:pPr>
-        <w:spacing w:after="0"/>
-      </w:pPr>
-    </w:p>
-    <w:p>
-      <w:pPr>
-        <w:spacing w:after="0"/>
-      </w:pPr>
-    </w:p>
-    <w:p>
-      <w:pPr>
-        <w:spacing w:after="0"/>
-      </w:pPr>
-      <w:r>
-        <w:t>if __name__ == "__main__":</w:t>
-      </w:r>
-    </w:p>
-    <w:p>
-      <w:pPr>
-        <w:spacing w:after="0"/>
-      </w:pPr>
-      <w:r>
-        <w:t xml:space="preserve">    main(parse_args())</w:t>
-      </w:r>
-    </w:p>
-    <w:p>
-      <w:pPr>
-        <w:spacing w:after="0"/>
-      </w:pPr>
-    </w:p>
-    <w:p>
-      <w:pPr>
-        <w:spacing w:after="0"/>
-      </w:pPr>
-    </w:p>
-    <w:p>
-      <w:pPr>
-        <w:spacing w:after="0"/>
-        <w:rPr>
-          <w:b/>
-          <w:bCs/>
-        </w:rPr>
-      </w:pPr>
-      <w:r>
-        <w:rPr>
-          <w:b/>
-          <w:bCs/>
-        </w:rPr>
-        <w:t>The settings.toml file that this script relies</w:t>
-      </w:r>
-      <w:r>
-        <w:rPr>
-          <w:b/>
-          <w:bCs/>
-        </w:rPr>
-        <w:t xml:space="preserve"> on</w:t>
-      </w:r>
-      <w:r>
-        <w:rPr>
-          <w:b/>
-          <w:bCs/>
-        </w:rPr>
-        <w:t xml:space="preserve"> has the following contents:</w:t>
-      </w:r>
-    </w:p>
-    <w:p>
-      <w:pPr>
-        <w:spacing w:after="0"/>
-      </w:pPr>
-    </w:p>
-    <w:p>
-      <w:pPr>
-        <w:spacing w:after="0"/>
-      </w:pPr>
-      <w:r>
-        <w:t>[general]</w:t>
-      </w:r>
-    </w:p>
-    <w:p>
-      <w:pPr>
-        <w:spacing w:after="0"/>
-      </w:pPr>
-      <w:r>
-        <w:t>chat_models = ["gpt-3.5-turbo", "gpt-4"]</w:t>
-      </w:r>
-    </w:p>
-    <w:p>
-      <w:pPr>
-        <w:spacing w:after="0"/>
-      </w:pPr>
-      <w:r>
-        <w:t>model = "gpt-3.5-turbo"</w:t>
-      </w:r>
-    </w:p>
-    <w:p>
-      <w:pPr>
-        <w:spacing w:after="0"/>
-      </w:pPr>
-      <w:r>
-        <w:t>temperature = 0</w:t>
-      </w:r>
-    </w:p>
-    <w:p>
-      <w:pPr>
-        <w:spacing w:after="0"/>
-      </w:pPr>
-    </w:p>
-    <w:p>
-      <w:pPr>
-        <w:spacing w:after="0"/>
-      </w:pPr>
-      <w:r>
-        <w:t>[prompts]</w:t>
-      </w:r>
-    </w:p>
-    <w:p>
-      <w:pPr>
-        <w:spacing w:after="0"/>
-      </w:pPr>
-      <w:r>
-        <w:t>instruction_prompt = """</w:t>
-      </w:r>
-    </w:p>
-    <w:p>
-      <w:pPr>
-        <w:spacing w:after="0"/>
-      </w:pPr>
-      <w:r>
-        <w:t>Remove personally identifiable information, only show the date,</w:t>
-      </w:r>
-    </w:p>
-    <w:p>
-      <w:pPr>
-        <w:spacing w:after="0"/>
-      </w:pPr>
-      <w:r>
-        <w:t>and replace all swear words with "</w:t>
-      </w:r>
-      <w:r>
-        <w:rPr>
-          <w:rFonts w:ascii="Segoe UI Emoji" w:hAnsi="Segoe UI Emoji" w:cs="Segoe UI Emoji"/>
-        </w:rPr>
-        <w:t>😤</w:t>
-      </w:r>
-      <w:r>
-        <w:t>"</w:t>
-      </w:r>
-    </w:p>
-    <w:p>
-      <w:pPr>
-        <w:spacing w:after="0"/>
-      </w:pPr>
-      <w:r>
-        <w:t>"""</w:t>
-      </w:r>
-    </w:p>
-    <w:p>
-      <w:pPr>
-        <w:spacing w:after="0"/>
-      </w:pPr>
-      <w:r>
-        <w:t>role_prompt = """</w:t>
-      </w:r>
-    </w:p>
-    <w:p>
-      <w:pPr>
-        <w:spacing w:after="0"/>
-      </w:pPr>
-      <w:r>
-        <w:t>"""</w:t>
-      </w:r>
-    </w:p>
-    <w:p>
-      <w:pPr>
-        <w:spacing w:after="0"/>
-      </w:pPr>
-      <w:r>
-        <w:t>positive_example = """</w:t>
-      </w:r>
-    </w:p>
-    <w:p>
-      <w:pPr>
-        <w:spacing w:after="0"/>
-      </w:pPr>
-      <w:r>
-        <w:t>"""</w:t>
-      </w:r>
-    </w:p>
-    <w:p>
-      <w:pPr>
-        <w:spacing w:after="0"/>
-      </w:pPr>
-      <w:r>
-        <w:t>positive_reasoning = """</w:t>
-      </w:r>
-    </w:p>
-    <w:p>
-      <w:pPr>
-        <w:spacing w:after="0"/>
-      </w:pPr>
-      <w:r>
-        <w:t>"""</w:t>
-      </w:r>
-    </w:p>
-    <w:p>
-      <w:pPr>
-        <w:spacing w:after="0"/>
-      </w:pPr>
-      <w:r>
-        <w:t>positive_output = """</w:t>
-      </w:r>
-    </w:p>
-    <w:p>
-      <w:pPr>
-        <w:spacing w:after="0"/>
-      </w:pPr>
-      <w:r>
-        <w:t>"""</w:t>
-      </w:r>
-    </w:p>
-    <w:p>
-      <w:pPr>
-        <w:spacing w:after="0"/>
-      </w:pPr>
-      <w:r>
-        <w:lastRenderedPageBreak/>
-        <w:t>negative_example = """</w:t>
-      </w:r>
-    </w:p>
-    <w:p>
-      <w:pPr>
-        <w:spacing w:after="0"/>
-      </w:pPr>
-      <w:r>
-        <w:t>"""</w:t>
-      </w:r>
-    </w:p>
-    <w:p>
-      <w:pPr>
-        <w:spacing w:after="0"/>
-      </w:pPr>
-      <w:r>
-        <w:t>negative_reasoning = """</w:t>
-      </w:r>
-    </w:p>
-    <w:p>
-      <w:pPr>
-        <w:spacing w:after="0"/>
-      </w:pPr>
-      <w:r>
-        <w:t>"""</w:t>
-      </w:r>
-    </w:p>
-    <w:p>
-      <w:pPr>
-        <w:spacing w:after="0"/>
-      </w:pPr>
-      <w:r>
-        <w:t>negative_output = """</w:t>
-      </w:r>
-    </w:p>
-    <w:p>
-      <w:pPr>
-        <w:spacing w:after="0"/>
-      </w:pPr>
-      <w:r>
-        <w:t>"""</w:t>
-      </w:r>
-    </w:p>
-    <w:p>
-      <w:pPr>
-        <w:spacing w:after="0"/>
-      </w:pPr>
-    </w:p>
-    <w:p>
-      <w:pPr>
-        <w:spacing w:after="0"/>
-      </w:pPr>
-    </w:p>
-    <w:p>
-      <w:pPr>
-        <w:spacing w:after="0"/>
-        <w:rPr>
-          <w:b/>
-          <w:bCs/>
-        </w:rPr>
-      </w:pPr>
-      <w:r>
-        <w:rPr>
-          <w:b/>
-          <w:bCs/>
-        </w:rPr>
-        <w:t>The chats.txt file contents are the following messages:</w:t>
-      </w:r>
-    </w:p>
-    <w:p>
-      <w:pPr>
-        <w:spacing w:after="0"/>
-      </w:pPr>
-    </w:p>
-    <w:p>
-      <w:pPr>
-        <w:spacing w:after="0"/>
-      </w:pPr>
-      <w:r>
-        <w:t>[support_tom] 2023-07-24T10:02:23+00:00 : What can I help you with?</w:t>
-      </w:r>
-    </w:p>
-    <w:p>
-      <w:pPr>
-        <w:spacing w:after="0"/>
-      </w:pPr>
-      <w:r>
-        <w:t>[johndoe] 2023-07-24T10:03:15+00:00 : I CAN'T CONNECT TO MY BLASTED ACCOUNT</w:t>
-      </w:r>
-    </w:p>
-    <w:p>
-      <w:pPr>
-        <w:spacing w:after="0"/>
-      </w:pPr>
-      <w:r>
-        <w:t>[support_tom] 2023-07-24T10:03:30+00:00 : Are you sure it's not your caps lock?</w:t>
-      </w:r>
-    </w:p>
-    <w:p>
-      <w:pPr>
-        <w:spacing w:after="0"/>
-      </w:pPr>
-      <w:r>
-        <w:t>[johndoe] 2023-07-24T10:04:03+00:00 : Blast! You're right!</w:t>
-      </w:r>
-    </w:p>
-    <w:p>
-      <w:pPr>
-        <w:spacing w:after="0"/>
-      </w:pPr>
-    </w:p>
-    <w:p>
-      <w:pPr>
-        <w:spacing w:after="0"/>
-      </w:pPr>
-      <w:r>
-        <w:t>[support_amy] 2023-06-15T14:45:35+00:00 : Hello! How can I assist you today?</w:t>
-      </w:r>
-    </w:p>
-    <w:p>
-      <w:pPr>
-        <w:spacing w:after="0"/>
-      </w:pPr>
-      <w:r>
-        <w:t>[greg_stone] 2023-06-15T14:46:20+00:00 : I can't seem to find the download link for my purchased software.</w:t>
-      </w:r>
-    </w:p>
-    <w:p>
-      <w:pPr>
-        <w:spacing w:after="0"/>
-      </w:pPr>
-      <w:r>
-        <w:t>[support_amy] 2023-06-15T14:47:01+00:00 : No problem, Greg. Let me find that for you. Can you please provide your order number?</w:t>
-      </w:r>
-    </w:p>
-    <w:p>
-      <w:pPr>
-        <w:spacing w:after="0"/>
-      </w:pPr>
-      <w:r>
-        <w:t>[greg_stone] 2023-06-15T14:47:38+00:00 : It's 1245789. Thanks for helping me out!</w:t>
-      </w:r>
-    </w:p>
-    <w:p>
-      <w:pPr>
-        <w:spacing w:after="0"/>
-      </w:pPr>
-    </w:p>
-    <w:p>
-      <w:pPr>
-        <w:spacing w:after="0"/>
-      </w:pPr>
-      <w:r>
-        <w:t>[support_louis] 2023-05-05T09:22:12+00:00 : Hi, how can I help you today?</w:t>
-      </w:r>
-    </w:p>
-    <w:p>
-      <w:pPr>
-        <w:spacing w:after="0"/>
-      </w:pPr>
-      <w:r>
-        <w:t>[karen_w] 2023-05-05T09:23:47+00:00 : MY BLASTED ORDER STILL HASN'T ARRIVED AND IT'S BEEN A WEEK!!!</w:t>
-      </w:r>
-    </w:p>
-    <w:p>
-      <w:pPr>
-        <w:spacing w:after="0"/>
-      </w:pPr>
-      <w:r>
-        <w:t>[support_louis] 2023-05-05T09:24:15+00:00 : I'm sorry to hear that, Karen. Let's look into this issue.</w:t>
-      </w:r>
-    </w:p>
-    <w:p>
-      <w:pPr>
-        <w:spacing w:after="0"/>
-      </w:pPr>
-      <w:r>
-        <w:t>[support_louis] 2023-05-05T09:25:35+00:00: Can you please provide your order number so I can check the status for you?</w:t>
-      </w:r>
-    </w:p>
-    <w:p>
-      <w:pPr>
-        <w:spacing w:after="0"/>
-      </w:pPr>
-      <w:r>
-        <w:t>[karen_w] 2023-05-05T09:26:12+00:00: Fine, it's 9876543.</w:t>
-      </w:r>
-    </w:p>
-    <w:p>
-      <w:pPr>
-        <w:spacing w:after="0"/>
-      </w:pPr>
-      <w:r>
-        <w:t>[support_louis] 2023-05-05T09:26:45+00:00: Thank you, Karen. I see there was a delay in shipping. Your order will arrive within the next 2 days.</w:t>
-      </w:r>
-    </w:p>
-    <w:p>
-      <w:pPr>
-        <w:spacing w:after="0"/>
-      </w:pPr>
-    </w:p>
-    <w:p>
-      <w:pPr>
-        <w:spacing w:after="0"/>
-      </w:pPr>
-      <w:r>
-        <w:t>[support_jenny] 2023-06-18T17:35:28+00:00: Hello! How can I help you today?</w:t>
-      </w:r>
-    </w:p>
-    <w:p>
-      <w:pPr>
-        <w:spacing w:after="0"/>
-      </w:pPr>
-      <w:r>
-        <w:t>[alex_harper] 2023-06-18T17:36:05+00:00: I accidentally placed an order twice, can you help me cancel one?</w:t>
-      </w:r>
-    </w:p>
-    <w:p>
-      <w:pPr>
-        <w:spacing w:after="0"/>
-      </w:pPr>
-      <w:r>
-        <w:t>[support_jenny] 2023-06-18T17:36:25+00:00: Sure, Alex. Can you give me the order number you'd like to cancel?</w:t>
-      </w:r>
-    </w:p>
-    <w:p>
-      <w:pPr>
-        <w:spacing w:after="0"/>
-      </w:pPr>
-      <w:r>
-        <w:t>[alex_harper] 2023-06-18T17:36:55+00:00: Yes, it's 1122334. Thank you!</w:t>
-      </w:r>
-    </w:p>
-    <w:p>
-      <w:pPr>
-        <w:spacing w:after="0"/>
-      </w:pPr>
-      <w:r>
-        <w:t>[support_jenny] 2023-06-18T17:37:32+00:00: I've successfully canceled order number 1122334. You will receive a confirmation email shortly.</w:t>
-      </w:r>
-    </w:p>
-    <w:p>
-      <w:pPr>
-        <w:spacing w:after="0"/>
-      </w:pPr>
-    </w:p>
-    <w:p>
-      <w:pPr>
-        <w:spacing w:after="0"/>
-      </w:pPr>
-      <w:r>
-        <w:t>[support_ben] 2023-06-29T11:51:45+00:00: Good morning, what can I assist you with today?</w:t>
-      </w:r>
-    </w:p>
-    <w:p>
-      <w:pPr>
-        <w:spacing w:after="0"/>
-      </w:pPr>
-      <w:r>
-        <w:t>[lisa_beck] 2023-06-29T11:52:20+00:00: Hi there, I received a damaged item in my order. Can you help me return it?</w:t>
-      </w:r>
-    </w:p>
-    <w:p>
-      <w:pPr>
-        <w:spacing w:after="0"/>
-      </w:pPr>
-      <w:r>
-        <w:lastRenderedPageBreak/>
-        <w:t>[support_ben] 2023-06-29T11:52:45+00:00: I'm sorry to hear that, Lisa. Can you provide your order number and specify the damaged item?</w:t>
-      </w:r>
-    </w:p>
-    <w:p>
-      <w:pPr>
-        <w:spacing w:after="0"/>
-      </w:pPr>
-      <w:r>
-        <w:t>[lisa_beck] 2023-06-29T11:53:22+00:00: Sure, order number is 5566778 and the damaged item is a coffee mug.</w:t>
-      </w:r>
-    </w:p>
-    <w:p>
-      <w:pPr>
-        <w:spacing w:after="0"/>
-      </w:pPr>
-    </w:p>
-    <w:p>
-      <w:pPr>
-        <w:spacing w:after="0"/>
-      </w:pPr>
-      <w:r>
-        <w:t>[support_rachel] 2023-05-04T08:16:37+00:00: How can I help you today?</w:t>
-      </w:r>
-    </w:p>
-    <w:p>
-      <w:pPr>
-        <w:spacing w:after="0"/>
-      </w:pPr>
-      <w:r>
-        <w:t>[mike_t] 2023-05-04T08:17:15+00:00: My coupon code isn't working at checkout. Can you help?</w:t>
-      </w:r>
-    </w:p>
-    <w:p>
-      <w:pPr>
-        <w:spacing w:after="0"/>
-      </w:pPr>
-      <w:r>
-        <w:t>[support_rachel] 2023-05-04T08:17:38+00:00: Of course, Mike. Please provide the coupon code you're trying to use.</w:t>
-      </w:r>
-    </w:p>
-    <w:p>
-      <w:pPr>
-        <w:spacing w:after="0"/>
-      </w:pPr>
-      <w:r>
-        <w:t>[mike_t] 2023-05-04T08:18:02+00:00: It's "HELLO10".</w:t>
-      </w:r>
-    </w:p>
-    <w:p>
-      <w:pPr>
-        <w:spacing w:after="0"/>
-      </w:pPr>
-      <w:r>
-        <w:t>[support_rachel] 2023-05-04T08:18:37+00:00: I've checked the code, and it seems to have expired. I apologize for the inconvenience. Here's a new code for you to use: "WELCOME15".</w:t>
-      </w:r>
-    </w:p>
-    <w:p>
-      <w:pPr>
-        <w:spacing w:after="0"/>
-      </w:pPr>
-    </w:p>
-    <w:p>
-      <w:pPr>
-        <w:spacing w:after="0"/>
-      </w:pPr>
-      <w:r>
-        <w:t>[support_vincent] 2023-06-15T20:43:55+00:00: Good evening! How may I assist you?</w:t>
-      </w:r>
-    </w:p>
-    <w:p>
-      <w:pPr>
-        <w:spacing w:after="0"/>
-      </w:pPr>
-      <w:r>
-        <w:t>[sara_winters] 2023-06-15T20:44:30+00:00: Hi there, I'm having trouble logging into my account. I've tried resetting my password, but it's not working.</w:t>
-      </w:r>
-    </w:p>
-    <w:p>
-      <w:pPr>
-        <w:spacing w:after="0"/>
-      </w:pPr>
-      <w:r>
-        <w:t>[support_vincent] 2023-06-15T20:44:52+00:00: I'm sorry to hear that, Sara. Let me help you. Can you please confirm your email address?</w:t>
-      </w:r>
-    </w:p>
-    <w:p>
-      <w:pPr>
-        <w:spacing w:after="0"/>
-      </w:pPr>
-      <w:r>
-        <w:t>[sara_winters] 2023-06-15T20:45:25+00:00: Sure, it's sara.winters@email.com.</w:t>
-      </w:r>
-    </w:p>
-    <w:p>
-      <w:pPr>
-        <w:spacing w:after="0"/>
-      </w:pPr>
-    </w:p>
-    <w:p>
-      <w:pPr>
-        <w:spacing w:after="0"/>
-      </w:pPr>
-      <w:r>
-        <w:t>[support_david] 2023-06-24T16:28:43+00:00: Welcome! What can I do for you today?</w:t>
-      </w:r>
-    </w:p>
-    <w:p>
-      <w:pPr>
-        <w:spacing w:after="0"/>
-      </w:pPr>
-      <w:r>
-        <w:t>[jane_d] 2023-06-24T16:29:16+00:00: Hi, I need to change my delivery address for my recent order.</w:t>
-      </w:r>
-    </w:p>
-    <w:p>
-      <w:pPr>
-        <w:spacing w:after="0"/>
-      </w:pPr>
-      <w:r>
-        <w:t>[support_david] 2023-06-24T16:29:43+00:00: Alright, Jane. Please provide your order number.</w:t>
-      </w:r>
-    </w:p>
-    <w:p>
-      <w:pPr>
-        <w:spacing w:after="0"/>
-      </w:pPr>
-      <w:r>
-        <w:t>[jane_d] 2023-06-24T16:30:11+00:00: It's 3344556. Thanks for your help!</w:t>
-      </w:r>
-    </w:p>
-    <w:p>
-      <w:pPr>
-        <w:spacing w:after="0"/>
-      </w:pPr>
-    </w:p>
-    <w:p>
-      <w:pPr>
-        <w:spacing w:after="0"/>
-      </w:pPr>
-    </w:p>
-    <w:p>
-      <w:pPr>
-        <w:spacing w:after="0"/>
-      </w:pPr>
-    </w:p>
-    <w:p>
-      <w:pPr>
-        <w:spacing w:after="0"/>
-      </w:pPr>
-    </w:p>
-    <w:p>
-      <w:pPr>
-        <w:spacing w:after="0"/>
-      </w:pPr>
-    </w:p>
-    <w:p>
-      <w:pPr>
-        <w:spacing w:after="0"/>
-      </w:pPr>
-    </w:p>
-    <w:p>
-      <w:pPr>
-        <w:spacing w:after="0"/>
-      </w:pPr>
-    </w:p>
-    <w:p>
-      <w:pPr>
-        <w:spacing w:after="0"/>
-      </w:pPr>
+        <w:t>learning to perform complex reasoning. o1 models “think before they answer.” o1 models excel in scientific reasoning, currently ranking in the 89th percentile on Codeforces (a competitive programming evaluation tool. o1 models placed among the top 500 students in the US in a qualifier for the USA Math Olympiad (AIME), and exceeding human PhD-level accuracy on benchmark physics, biology, and chemistry problems (GPQA).</w:t>
+      </w:r>
+    </w:p>
+    <w:p>
+      <w:pPr>
+        <w:spacing w:after="0"/>
+      </w:pPr>
+    </w:p>
+    <w:p>
+      <w:pPr>
+        <w:spacing w:after="0"/>
+      </w:pPr>
+      <w:r>
+        <w:t>There are two reasoning models available in the API:</w:t>
+      </w:r>
+    </w:p>
+    <w:p>
+      <w:pPr>
+        <w:pStyle w:val="ListParagraph"/>
+        <w:numPr>
+          <w:ilvl w:val="0"/>
+          <w:numId w:val="2"/>
+        </w:numPr>
+        <w:spacing w:after="0"/>
+      </w:pPr>
+      <w:r>
+        <w:t>o1 – designed to reason about hard problems using broad general knowledge about the world</w:t>
+      </w:r>
+    </w:p>
+    <w:p>
+      <w:pPr>
+        <w:pStyle w:val="ListParagraph"/>
+        <w:numPr>
+          <w:ilvl w:val="0"/>
+          <w:numId w:val="2"/>
+        </w:numPr>
+        <w:spacing w:after="0"/>
+      </w:pPr>
+      <w:r>
+        <w:t>o1-mini – a faster and more affordable version of o1, particularly adept at coding, math, and science tasks where extensive general knowledge isn’t required.</w:t>
+      </w:r>
+    </w:p>
+    <w:p>
+      <w:pPr>
+        <w:spacing w:after="0"/>
+        <w:rPr>
+          <w:b/>
+          <w:bCs/>
+        </w:rPr>
+      </w:pPr>
+    </w:p>
+    <w:p>
+      <w:pPr>
+        <w:spacing w:after="0"/>
+      </w:pPr>
+      <w:r>
+        <w:rPr>
+          <w:b/>
+          <w:bCs/>
+        </w:rPr>
+        <w:t>parameter support</w:t>
+      </w:r>
+      <w:r>
+        <w:t xml:space="preserve"> – [to come]</w:t>
+      </w:r>
     </w:p>
     <w:p>
       <w:pPr>
@@ -3403,6 +4413,243 @@
     </w:sectPr>
   </w:body>
 </w:document>
+</file>
+
+<file path=word/numbering.xml><?xml version="1.0" encoding="utf-8"?>
+<w:numbering xmlns:wpc="http://schemas.microsoft.com/office/word/2010/wordprocessingCanvas" xmlns:cx="http://schemas.microsoft.com/office/drawing/2014/chartex" xmlns:cx1="http://schemas.microsoft.com/office/drawing/2015/9/8/chartex" xmlns:cx2="http://schemas.microsoft.com/office/drawing/2015/10/21/chartex" xmlns:cx3="http://schemas.microsoft.com/office/drawing/2016/5/9/chartex" xmlns:cx4="http://schemas.microsoft.com/office/drawing/2016/5/10/chartex" xmlns:cx5="http://schemas.microsoft.com/office/drawing/2016/5/11/chartex" xmlns:cx6="http://schemas.microsoft.com/office/drawing/2016/5/12/chartex" xmlns:cx7="http://schemas.microsoft.com/office/drawing/2016/5/13/chartex" xmlns:cx8="http://schemas.microsoft.com/office/drawing/2016/5/14/chartex" xmlns:mc="http://schemas.openxmlformats.org/markup-compatibility/2006" xmlns:aink="http://schemas.microsoft.com/office/drawing/2016/ink" xmlns:am3d="http://schemas.microsoft.com/office/drawing/2017/model3d" xmlns:o="urn:schemas-microsoft-com:office:office" xmlns:oel="http://schemas.microsoft.com/office/2019/extlst" xmlns:r="http://schemas.openxmlformats.org/officeDocument/2006/relationships" xmlns:m="http://schemas.openxmlformats.org/officeDocument/2006/math" xmlns:v="urn:schemas-microsoft-com:vml" xmlns:wp14="http://schemas.microsoft.com/office/word/2010/wordprocessingDrawing" xmlns:wp="http://schemas.openxmlformats.org/drawingml/2006/wordprocessingDrawing" xmlns:w10="urn:schemas-microsoft-com:office:word" xmlns:w="http://schemas.openxmlformats.org/wordprocessingml/2006/main" xmlns:w14="http://schemas.microsoft.com/office/word/2010/wordml" xmlns:w15="http://schemas.microsoft.com/office/word/2012/wordml" xmlns:w16cex="http://schemas.microsoft.com/office/word/2018/wordml/cex" xmlns:w16cid="http://schemas.microsoft.com/office/word/2016/wordml/cid" xmlns:w16="http://schemas.microsoft.com/office/word/2018/wordml" xmlns:w16du="http://schemas.microsoft.com/office/word/2023/wordml/word16du" xmlns:w16sdtdh="http://schemas.microsoft.com/office/word/2020/wordml/sdtdatahash" xmlns:w16se="http://schemas.microsoft.com/office/word/2015/wordml/symex" xmlns:wpg="http://schemas.microsoft.com/office/word/2010/wordprocessingGroup" xmlns:wpi="http://schemas.microsoft.com/office/word/2010/wordprocessingInk" xmlns:wne="http://schemas.microsoft.com/office/word/2006/wordml" xmlns:wps="http://schemas.microsoft.com/office/word/2010/wordprocessingShape" mc:Ignorable="w14 w15 w16se w16cid w16 w16cex w16sdtdh w16du wp14">
+  <w:abstractNum w:abstractNumId="0" w15:restartNumberingAfterBreak="0">
+    <w:nsid w:val="2E0C4AB6"/>
+    <w:multiLevelType w:val="hybridMultilevel"/>
+    <w:tmpl w:val="D58ABF16"/>
+    <w:lvl w:ilvl="0" w:tplc="04090001">
+      <w:start w:val="1"/>
+      <w:numFmt w:val="bullet"/>
+      <w:lvlText w:val=""/>
+      <w:lvlJc w:val="left"/>
+      <w:pPr>
+        <w:ind w:left="720" w:hanging="360"/>
+      </w:pPr>
+      <w:rPr>
+        <w:rFonts w:ascii="Symbol" w:hAnsi="Symbol" w:hint="default"/>
+      </w:rPr>
+    </w:lvl>
+    <w:lvl w:ilvl="1" w:tplc="04090003" w:tentative="1">
+      <w:start w:val="1"/>
+      <w:numFmt w:val="bullet"/>
+      <w:lvlText w:val="o"/>
+      <w:lvlJc w:val="left"/>
+      <w:pPr>
+        <w:ind w:left="1440" w:hanging="360"/>
+      </w:pPr>
+      <w:rPr>
+        <w:rFonts w:ascii="Courier New" w:hAnsi="Courier New" w:cs="Courier New" w:hint="default"/>
+      </w:rPr>
+    </w:lvl>
+    <w:lvl w:ilvl="2" w:tplc="04090005" w:tentative="1">
+      <w:start w:val="1"/>
+      <w:numFmt w:val="bullet"/>
+      <w:lvlText w:val=""/>
+      <w:lvlJc w:val="left"/>
+      <w:pPr>
+        <w:ind w:left="2160" w:hanging="360"/>
+      </w:pPr>
+      <w:rPr>
+        <w:rFonts w:ascii="Wingdings" w:hAnsi="Wingdings" w:hint="default"/>
+      </w:rPr>
+    </w:lvl>
+    <w:lvl w:ilvl="3" w:tplc="04090001" w:tentative="1">
+      <w:start w:val="1"/>
+      <w:numFmt w:val="bullet"/>
+      <w:lvlText w:val=""/>
+      <w:lvlJc w:val="left"/>
+      <w:pPr>
+        <w:ind w:left="2880" w:hanging="360"/>
+      </w:pPr>
+      <w:rPr>
+        <w:rFonts w:ascii="Symbol" w:hAnsi="Symbol" w:hint="default"/>
+      </w:rPr>
+    </w:lvl>
+    <w:lvl w:ilvl="4" w:tplc="04090003" w:tentative="1">
+      <w:start w:val="1"/>
+      <w:numFmt w:val="bullet"/>
+      <w:lvlText w:val="o"/>
+      <w:lvlJc w:val="left"/>
+      <w:pPr>
+        <w:ind w:left="3600" w:hanging="360"/>
+      </w:pPr>
+      <w:rPr>
+        <w:rFonts w:ascii="Courier New" w:hAnsi="Courier New" w:cs="Courier New" w:hint="default"/>
+      </w:rPr>
+    </w:lvl>
+    <w:lvl w:ilvl="5" w:tplc="04090005" w:tentative="1">
+      <w:start w:val="1"/>
+      <w:numFmt w:val="bullet"/>
+      <w:lvlText w:val=""/>
+      <w:lvlJc w:val="left"/>
+      <w:pPr>
+        <w:ind w:left="4320" w:hanging="360"/>
+      </w:pPr>
+      <w:rPr>
+        <w:rFonts w:ascii="Wingdings" w:hAnsi="Wingdings" w:hint="default"/>
+      </w:rPr>
+    </w:lvl>
+    <w:lvl w:ilvl="6" w:tplc="04090001" w:tentative="1">
+      <w:start w:val="1"/>
+      <w:numFmt w:val="bullet"/>
+      <w:lvlText w:val=""/>
+      <w:lvlJc w:val="left"/>
+      <w:pPr>
+        <w:ind w:left="5040" w:hanging="360"/>
+      </w:pPr>
+      <w:rPr>
+        <w:rFonts w:ascii="Symbol" w:hAnsi="Symbol" w:hint="default"/>
+      </w:rPr>
+    </w:lvl>
+    <w:lvl w:ilvl="7" w:tplc="04090003" w:tentative="1">
+      <w:start w:val="1"/>
+      <w:numFmt w:val="bullet"/>
+      <w:lvlText w:val="o"/>
+      <w:lvlJc w:val="left"/>
+      <w:pPr>
+        <w:ind w:left="5760" w:hanging="360"/>
+      </w:pPr>
+      <w:rPr>
+        <w:rFonts w:ascii="Courier New" w:hAnsi="Courier New" w:cs="Courier New" w:hint="default"/>
+      </w:rPr>
+    </w:lvl>
+    <w:lvl w:ilvl="8" w:tplc="04090005" w:tentative="1">
+      <w:start w:val="1"/>
+      <w:numFmt w:val="bullet"/>
+      <w:lvlText w:val=""/>
+      <w:lvlJc w:val="left"/>
+      <w:pPr>
+        <w:ind w:left="6480" w:hanging="360"/>
+      </w:pPr>
+      <w:rPr>
+        <w:rFonts w:ascii="Wingdings" w:hAnsi="Wingdings" w:hint="default"/>
+      </w:rPr>
+    </w:lvl>
+  </w:abstractNum>
+  <w:abstractNum w:abstractNumId="1" w15:restartNumberingAfterBreak="0">
+    <w:nsid w:val="721F6C69"/>
+    <w:multiLevelType w:val="hybridMultilevel"/>
+    <w:tmpl w:val="A30C7C02"/>
+    <w:lvl w:ilvl="0" w:tplc="04090001">
+      <w:start w:val="1"/>
+      <w:numFmt w:val="bullet"/>
+      <w:lvlText w:val=""/>
+      <w:lvlJc w:val="left"/>
+      <w:pPr>
+        <w:ind w:left="720" w:hanging="360"/>
+      </w:pPr>
+      <w:rPr>
+        <w:rFonts w:ascii="Symbol" w:hAnsi="Symbol" w:hint="default"/>
+      </w:rPr>
+    </w:lvl>
+    <w:lvl w:ilvl="1" w:tplc="04090003" w:tentative="1">
+      <w:start w:val="1"/>
+      <w:numFmt w:val="bullet"/>
+      <w:lvlText w:val="o"/>
+      <w:lvlJc w:val="left"/>
+      <w:pPr>
+        <w:ind w:left="1440" w:hanging="360"/>
+      </w:pPr>
+      <w:rPr>
+        <w:rFonts w:ascii="Courier New" w:hAnsi="Courier New" w:cs="Courier New" w:hint="default"/>
+      </w:rPr>
+    </w:lvl>
+    <w:lvl w:ilvl="2" w:tplc="04090005" w:tentative="1">
+      <w:start w:val="1"/>
+      <w:numFmt w:val="bullet"/>
+      <w:lvlText w:val=""/>
+      <w:lvlJc w:val="left"/>
+      <w:pPr>
+        <w:ind w:left="2160" w:hanging="360"/>
+      </w:pPr>
+      <w:rPr>
+        <w:rFonts w:ascii="Wingdings" w:hAnsi="Wingdings" w:hint="default"/>
+      </w:rPr>
+    </w:lvl>
+    <w:lvl w:ilvl="3" w:tplc="04090001" w:tentative="1">
+      <w:start w:val="1"/>
+      <w:numFmt w:val="bullet"/>
+      <w:lvlText w:val=""/>
+      <w:lvlJc w:val="left"/>
+      <w:pPr>
+        <w:ind w:left="2880" w:hanging="360"/>
+      </w:pPr>
+      <w:rPr>
+        <w:rFonts w:ascii="Symbol" w:hAnsi="Symbol" w:hint="default"/>
+      </w:rPr>
+    </w:lvl>
+    <w:lvl w:ilvl="4" w:tplc="04090003" w:tentative="1">
+      <w:start w:val="1"/>
+      <w:numFmt w:val="bullet"/>
+      <w:lvlText w:val="o"/>
+      <w:lvlJc w:val="left"/>
+      <w:pPr>
+        <w:ind w:left="3600" w:hanging="360"/>
+      </w:pPr>
+      <w:rPr>
+        <w:rFonts w:ascii="Courier New" w:hAnsi="Courier New" w:cs="Courier New" w:hint="default"/>
+      </w:rPr>
+    </w:lvl>
+    <w:lvl w:ilvl="5" w:tplc="04090005" w:tentative="1">
+      <w:start w:val="1"/>
+      <w:numFmt w:val="bullet"/>
+      <w:lvlText w:val=""/>
+      <w:lvlJc w:val="left"/>
+      <w:pPr>
+        <w:ind w:left="4320" w:hanging="360"/>
+      </w:pPr>
+      <w:rPr>
+        <w:rFonts w:ascii="Wingdings" w:hAnsi="Wingdings" w:hint="default"/>
+      </w:rPr>
+    </w:lvl>
+    <w:lvl w:ilvl="6" w:tplc="04090001" w:tentative="1">
+      <w:start w:val="1"/>
+      <w:numFmt w:val="bullet"/>
+      <w:lvlText w:val=""/>
+      <w:lvlJc w:val="left"/>
+      <w:pPr>
+        <w:ind w:left="5040" w:hanging="360"/>
+      </w:pPr>
+      <w:rPr>
+        <w:rFonts w:ascii="Symbol" w:hAnsi="Symbol" w:hint="default"/>
+      </w:rPr>
+    </w:lvl>
+    <w:lvl w:ilvl="7" w:tplc="04090003" w:tentative="1">
+      <w:start w:val="1"/>
+      <w:numFmt w:val="bullet"/>
+      <w:lvlText w:val="o"/>
+      <w:lvlJc w:val="left"/>
+      <w:pPr>
+        <w:ind w:left="5760" w:hanging="360"/>
+      </w:pPr>
+      <w:rPr>
+        <w:rFonts w:ascii="Courier New" w:hAnsi="Courier New" w:cs="Courier New" w:hint="default"/>
+      </w:rPr>
+    </w:lvl>
+    <w:lvl w:ilvl="8" w:tplc="04090005" w:tentative="1">
+      <w:start w:val="1"/>
+      <w:numFmt w:val="bullet"/>
+      <w:lvlText w:val=""/>
+      <w:lvlJc w:val="left"/>
+      <w:pPr>
+        <w:ind w:left="6480" w:hanging="360"/>
+      </w:pPr>
+      <w:rPr>
+        <w:rFonts w:ascii="Wingdings" w:hAnsi="Wingdings" w:hint="default"/>
+      </w:rPr>
+    </w:lvl>
+  </w:abstractNum>
+  <w:num w:numId="1" w16cid:durableId="163128646">
+    <w:abstractNumId w:val="0"/>
+  </w:num>
+  <w:num w:numId="2" w16cid:durableId="869997015">
+    <w:abstractNumId w:val="1"/>
+  </w:num>
+</w:numbering>
 </file>
 
 <file path=word/styles.xml><?xml version="1.0" encoding="utf-8"?>

</xml_diff>